<commit_message>
add lab 5 + fix lab 4
</commit_message>
<xml_diff>
--- a/report lab 4.docx
+++ b/report lab 4.docx
@@ -8,7 +8,7 @@
         <w:ind w:right="-13"/>
         <w:jc w:val="center"/>
         <w:rPr>
-          <w:rFonts w:ascii="Times New Roman" w:hAnsi="Times New Roman" w:eastAsia="Times New Roman" w:cs="Times New Roman"/>
+          <w:rFonts w:hint="default" w:ascii="Times New Roman" w:hAnsi="Times New Roman" w:eastAsia="Times New Roman" w:cs="Times New Roman"/>
           <w:sz w:val="40"/>
         </w:rPr>
       </w:pPr>
@@ -16,7 +16,7 @@
       <w:bookmarkEnd w:id="0"/>
       <w:r>
         <w:rPr>
-          <w:rFonts w:ascii="Times New Roman" w:hAnsi="Times New Roman" w:eastAsia="Times New Roman" w:cs="Times New Roman"/>
+          <w:rFonts w:hint="default" w:ascii="Times New Roman" w:hAnsi="Times New Roman" w:eastAsia="Times New Roman" w:cs="Times New Roman"/>
           <w:sz w:val="40"/>
         </w:rPr>
         <w:t>ĐẠI HỌC BÁCH KHOA TP. HỒ CHÍ MINH</w:t>
@@ -26,7 +26,7 @@
       <w:pPr>
         <w:spacing w:line="235" w:lineRule="exact"/>
         <w:rPr>
-          <w:rFonts w:ascii="Times New Roman" w:hAnsi="Times New Roman" w:eastAsia="Times New Roman" w:cs="Times New Roman"/>
+          <w:rFonts w:hint="default" w:ascii="Times New Roman" w:hAnsi="Times New Roman" w:eastAsia="Times New Roman" w:cs="Times New Roman"/>
           <w:sz w:val="24"/>
         </w:rPr>
       </w:pPr>
@@ -37,14 +37,14 @@
         <w:ind w:right="6"/>
         <w:jc w:val="center"/>
         <w:rPr>
-          <w:rFonts w:ascii="Times New Roman" w:hAnsi="Times New Roman" w:eastAsia="Times New Roman" w:cs="Times New Roman"/>
+          <w:rFonts w:hint="default" w:ascii="Times New Roman" w:hAnsi="Times New Roman" w:eastAsia="Times New Roman" w:cs="Times New Roman"/>
           <w:b/>
           <w:sz w:val="32"/>
         </w:rPr>
       </w:pPr>
       <w:r>
         <w:rPr>
-          <w:rFonts w:ascii="Times New Roman" w:hAnsi="Times New Roman" w:eastAsia="Times New Roman" w:cs="Times New Roman"/>
+          <w:rFonts w:hint="default" w:ascii="Times New Roman" w:hAnsi="Times New Roman" w:eastAsia="Times New Roman" w:cs="Times New Roman"/>
           <w:b/>
           <w:sz w:val="32"/>
         </w:rPr>
@@ -55,7 +55,7 @@
       <w:pPr>
         <w:spacing w:line="197" w:lineRule="exact"/>
         <w:rPr>
-          <w:rFonts w:ascii="Times New Roman" w:hAnsi="Times New Roman" w:eastAsia="Times New Roman" w:cs="Times New Roman"/>
+          <w:rFonts w:hint="default" w:ascii="Times New Roman" w:hAnsi="Times New Roman" w:eastAsia="Times New Roman" w:cs="Times New Roman"/>
           <w:sz w:val="24"/>
         </w:rPr>
       </w:pPr>
@@ -64,7 +64,7 @@
       <w:pPr>
         <w:spacing w:line="20" w:lineRule="exact"/>
         <w:rPr>
-          <w:rFonts w:ascii="Times New Roman" w:hAnsi="Times New Roman" w:eastAsia="Times New Roman" w:cs="Times New Roman"/>
+          <w:rFonts w:hint="default" w:ascii="Times New Roman" w:hAnsi="Times New Roman" w:eastAsia="Times New Roman" w:cs="Times New Roman"/>
           <w:sz w:val="24"/>
         </w:rPr>
       </w:pPr>
@@ -73,7 +73,7 @@
       <w:pPr>
         <w:spacing w:line="200" w:lineRule="exact"/>
         <w:rPr>
-          <w:rFonts w:ascii="Times New Roman" w:hAnsi="Times New Roman" w:eastAsia="Times New Roman" w:cs="Times New Roman"/>
+          <w:rFonts w:hint="default" w:ascii="Times New Roman" w:hAnsi="Times New Roman" w:eastAsia="Times New Roman" w:cs="Times New Roman"/>
           <w:sz w:val="24"/>
         </w:rPr>
       </w:pPr>
@@ -82,7 +82,7 @@
       <w:pPr>
         <w:spacing w:line="200" w:lineRule="exact"/>
         <w:rPr>
-          <w:rFonts w:ascii="Times New Roman" w:hAnsi="Times New Roman" w:eastAsia="Times New Roman" w:cs="Times New Roman"/>
+          <w:rFonts w:hint="default" w:ascii="Times New Roman" w:hAnsi="Times New Roman" w:eastAsia="Times New Roman" w:cs="Times New Roman"/>
           <w:sz w:val="24"/>
         </w:rPr>
       </w:pPr>
@@ -91,7 +91,7 @@
       <w:pPr>
         <w:spacing w:line="200" w:lineRule="exact"/>
         <w:rPr>
-          <w:rFonts w:ascii="Times New Roman" w:hAnsi="Times New Roman" w:eastAsia="Times New Roman" w:cs="Times New Roman"/>
+          <w:rFonts w:hint="default" w:ascii="Times New Roman" w:hAnsi="Times New Roman" w:eastAsia="Times New Roman" w:cs="Times New Roman"/>
           <w:sz w:val="24"/>
         </w:rPr>
       </w:pPr>
@@ -100,13 +100,13 @@
       <w:pPr>
         <w:spacing w:line="200" w:lineRule="exact"/>
         <w:rPr>
-          <w:rFonts w:ascii="Times New Roman" w:hAnsi="Times New Roman" w:eastAsia="Times New Roman" w:cs="Times New Roman"/>
-          <w:sz w:val="24"/>
-        </w:rPr>
-      </w:pPr>
-      <w:r>
-        <w:rPr>
-          <w:rFonts w:ascii="Times New Roman" w:hAnsi="Times New Roman" w:eastAsia="Times New Roman" w:cs="Times New Roman"/>
+          <w:rFonts w:hint="default" w:ascii="Times New Roman" w:hAnsi="Times New Roman" w:eastAsia="Times New Roman" w:cs="Times New Roman"/>
+          <w:sz w:val="24"/>
+        </w:rPr>
+      </w:pPr>
+      <w:r>
+        <w:rPr>
+          <w:rFonts w:hint="default" w:ascii="Times New Roman" w:hAnsi="Times New Roman" w:eastAsia="Times New Roman" w:cs="Times New Roman"/>
           <w:sz w:val="24"/>
           <w:u w:val="single"/>
           <w:lang w:eastAsia="en-US"/>
@@ -172,7 +172,7 @@
       <w:pPr>
         <w:spacing w:line="200" w:lineRule="exact"/>
         <w:rPr>
-          <w:rFonts w:ascii="Times New Roman" w:hAnsi="Times New Roman" w:eastAsia="Times New Roman" w:cs="Times New Roman"/>
+          <w:rFonts w:hint="default" w:ascii="Times New Roman" w:hAnsi="Times New Roman" w:eastAsia="Times New Roman" w:cs="Times New Roman"/>
           <w:sz w:val="24"/>
         </w:rPr>
       </w:pPr>
@@ -181,7 +181,7 @@
       <w:pPr>
         <w:spacing w:line="200" w:lineRule="exact"/>
         <w:rPr>
-          <w:rFonts w:ascii="Times New Roman" w:hAnsi="Times New Roman" w:eastAsia="Times New Roman" w:cs="Times New Roman"/>
+          <w:rFonts w:hint="default" w:ascii="Times New Roman" w:hAnsi="Times New Roman" w:eastAsia="Times New Roman" w:cs="Times New Roman"/>
           <w:sz w:val="24"/>
         </w:rPr>
       </w:pPr>
@@ -190,7 +190,7 @@
       <w:pPr>
         <w:spacing w:line="200" w:lineRule="exact"/>
         <w:rPr>
-          <w:rFonts w:ascii="Times New Roman" w:hAnsi="Times New Roman" w:eastAsia="Times New Roman" w:cs="Times New Roman"/>
+          <w:rFonts w:hint="default" w:ascii="Times New Roman" w:hAnsi="Times New Roman" w:eastAsia="Times New Roman" w:cs="Times New Roman"/>
           <w:sz w:val="24"/>
         </w:rPr>
       </w:pPr>
@@ -199,7 +199,7 @@
       <w:pPr>
         <w:spacing w:line="200" w:lineRule="exact"/>
         <w:rPr>
-          <w:rFonts w:ascii="Times New Roman" w:hAnsi="Times New Roman" w:eastAsia="Times New Roman" w:cs="Times New Roman"/>
+          <w:rFonts w:hint="default" w:ascii="Times New Roman" w:hAnsi="Times New Roman" w:eastAsia="Times New Roman" w:cs="Times New Roman"/>
           <w:sz w:val="24"/>
         </w:rPr>
       </w:pPr>
@@ -208,7 +208,7 @@
       <w:pPr>
         <w:spacing w:line="200" w:lineRule="exact"/>
         <w:rPr>
-          <w:rFonts w:ascii="Times New Roman" w:hAnsi="Times New Roman" w:eastAsia="Times New Roman" w:cs="Times New Roman"/>
+          <w:rFonts w:hint="default" w:ascii="Times New Roman" w:hAnsi="Times New Roman" w:eastAsia="Times New Roman" w:cs="Times New Roman"/>
           <w:sz w:val="24"/>
         </w:rPr>
       </w:pPr>
@@ -217,7 +217,7 @@
       <w:pPr>
         <w:spacing w:line="200" w:lineRule="exact"/>
         <w:rPr>
-          <w:rFonts w:ascii="Times New Roman" w:hAnsi="Times New Roman" w:eastAsia="Times New Roman" w:cs="Times New Roman"/>
+          <w:rFonts w:hint="default" w:ascii="Times New Roman" w:hAnsi="Times New Roman" w:eastAsia="Times New Roman" w:cs="Times New Roman"/>
           <w:sz w:val="24"/>
         </w:rPr>
       </w:pPr>
@@ -226,7 +226,7 @@
       <w:pPr>
         <w:spacing w:line="200" w:lineRule="exact"/>
         <w:rPr>
-          <w:rFonts w:ascii="Times New Roman" w:hAnsi="Times New Roman" w:eastAsia="Times New Roman" w:cs="Times New Roman"/>
+          <w:rFonts w:hint="default" w:ascii="Times New Roman" w:hAnsi="Times New Roman" w:eastAsia="Times New Roman" w:cs="Times New Roman"/>
           <w:sz w:val="24"/>
         </w:rPr>
       </w:pPr>
@@ -235,7 +235,7 @@
       <w:pPr>
         <w:spacing w:line="200" w:lineRule="exact"/>
         <w:rPr>
-          <w:rFonts w:ascii="Times New Roman" w:hAnsi="Times New Roman" w:eastAsia="Times New Roman" w:cs="Times New Roman"/>
+          <w:rFonts w:hint="default" w:ascii="Times New Roman" w:hAnsi="Times New Roman" w:eastAsia="Times New Roman" w:cs="Times New Roman"/>
           <w:sz w:val="24"/>
         </w:rPr>
       </w:pPr>
@@ -244,7 +244,7 @@
       <w:pPr>
         <w:spacing w:line="200" w:lineRule="exact"/>
         <w:rPr>
-          <w:rFonts w:ascii="Times New Roman" w:hAnsi="Times New Roman" w:eastAsia="Times New Roman" w:cs="Times New Roman"/>
+          <w:rFonts w:hint="default" w:ascii="Times New Roman" w:hAnsi="Times New Roman" w:eastAsia="Times New Roman" w:cs="Times New Roman"/>
           <w:sz w:val="24"/>
         </w:rPr>
       </w:pPr>
@@ -253,7 +253,7 @@
       <w:pPr>
         <w:spacing w:line="200" w:lineRule="exact"/>
         <w:rPr>
-          <w:rFonts w:ascii="Times New Roman" w:hAnsi="Times New Roman" w:eastAsia="Times New Roman" w:cs="Times New Roman"/>
+          <w:rFonts w:hint="default" w:ascii="Times New Roman" w:hAnsi="Times New Roman" w:eastAsia="Times New Roman" w:cs="Times New Roman"/>
           <w:sz w:val="24"/>
         </w:rPr>
       </w:pPr>
@@ -262,7 +262,7 @@
       <w:pPr>
         <w:spacing w:line="200" w:lineRule="exact"/>
         <w:rPr>
-          <w:rFonts w:ascii="Times New Roman" w:hAnsi="Times New Roman" w:eastAsia="Times New Roman" w:cs="Times New Roman"/>
+          <w:rFonts w:hint="default" w:ascii="Times New Roman" w:hAnsi="Times New Roman" w:eastAsia="Times New Roman" w:cs="Times New Roman"/>
           <w:sz w:val="24"/>
         </w:rPr>
       </w:pPr>
@@ -271,7 +271,7 @@
       <w:pPr>
         <w:spacing w:line="200" w:lineRule="exact"/>
         <w:rPr>
-          <w:rFonts w:ascii="Times New Roman" w:hAnsi="Times New Roman" w:eastAsia="Times New Roman" w:cs="Times New Roman"/>
+          <w:rFonts w:hint="default" w:ascii="Times New Roman" w:hAnsi="Times New Roman" w:eastAsia="Times New Roman" w:cs="Times New Roman"/>
           <w:sz w:val="24"/>
         </w:rPr>
       </w:pPr>
@@ -280,7 +280,7 @@
       <w:pPr>
         <w:spacing w:line="200" w:lineRule="exact"/>
         <w:rPr>
-          <w:rFonts w:ascii="Times New Roman" w:hAnsi="Times New Roman" w:eastAsia="Times New Roman" w:cs="Times New Roman"/>
+          <w:rFonts w:hint="default" w:ascii="Times New Roman" w:hAnsi="Times New Roman" w:eastAsia="Times New Roman" w:cs="Times New Roman"/>
           <w:sz w:val="24"/>
         </w:rPr>
       </w:pPr>
@@ -289,7 +289,7 @@
       <w:pPr>
         <w:spacing w:line="200" w:lineRule="exact"/>
         <w:rPr>
-          <w:rFonts w:ascii="Times New Roman" w:hAnsi="Times New Roman" w:eastAsia="Times New Roman" w:cs="Times New Roman"/>
+          <w:rFonts w:hint="default" w:ascii="Times New Roman" w:hAnsi="Times New Roman" w:eastAsia="Times New Roman" w:cs="Times New Roman"/>
           <w:sz w:val="24"/>
         </w:rPr>
       </w:pPr>
@@ -298,7 +298,7 @@
       <w:pPr>
         <w:spacing w:line="200" w:lineRule="exact"/>
         <w:rPr>
-          <w:rFonts w:ascii="Times New Roman" w:hAnsi="Times New Roman" w:eastAsia="Times New Roman" w:cs="Times New Roman"/>
+          <w:rFonts w:hint="default" w:ascii="Times New Roman" w:hAnsi="Times New Roman" w:eastAsia="Times New Roman" w:cs="Times New Roman"/>
           <w:sz w:val="24"/>
         </w:rPr>
       </w:pPr>
@@ -307,7 +307,7 @@
       <w:pPr>
         <w:spacing w:line="200" w:lineRule="exact"/>
         <w:rPr>
-          <w:rFonts w:ascii="Times New Roman" w:hAnsi="Times New Roman" w:eastAsia="Times New Roman" w:cs="Times New Roman"/>
+          <w:rFonts w:hint="default" w:ascii="Times New Roman" w:hAnsi="Times New Roman" w:eastAsia="Times New Roman" w:cs="Times New Roman"/>
           <w:sz w:val="24"/>
         </w:rPr>
       </w:pPr>
@@ -316,7 +316,7 @@
       <w:pPr>
         <w:spacing w:line="200" w:lineRule="exact"/>
         <w:rPr>
-          <w:rFonts w:ascii="Times New Roman" w:hAnsi="Times New Roman" w:eastAsia="Times New Roman" w:cs="Times New Roman"/>
+          <w:rFonts w:hint="default" w:ascii="Times New Roman" w:hAnsi="Times New Roman" w:eastAsia="Times New Roman" w:cs="Times New Roman"/>
           <w:sz w:val="24"/>
         </w:rPr>
       </w:pPr>
@@ -325,7 +325,7 @@
       <w:pPr>
         <w:spacing w:line="200" w:lineRule="exact"/>
         <w:rPr>
-          <w:rFonts w:ascii="Times New Roman" w:hAnsi="Times New Roman" w:eastAsia="Times New Roman" w:cs="Times New Roman"/>
+          <w:rFonts w:hint="default" w:ascii="Times New Roman" w:hAnsi="Times New Roman" w:eastAsia="Times New Roman" w:cs="Times New Roman"/>
           <w:sz w:val="24"/>
         </w:rPr>
       </w:pPr>
@@ -334,7 +334,7 @@
       <w:pPr>
         <w:spacing w:line="200" w:lineRule="exact"/>
         <w:rPr>
-          <w:rFonts w:ascii="Times New Roman" w:hAnsi="Times New Roman" w:eastAsia="Times New Roman" w:cs="Times New Roman"/>
+          <w:rFonts w:hint="default" w:ascii="Times New Roman" w:hAnsi="Times New Roman" w:eastAsia="Times New Roman" w:cs="Times New Roman"/>
           <w:sz w:val="24"/>
         </w:rPr>
       </w:pPr>
@@ -343,7 +343,7 @@
       <w:pPr>
         <w:spacing w:line="200" w:lineRule="exact"/>
         <w:rPr>
-          <w:rFonts w:ascii="Times New Roman" w:hAnsi="Times New Roman" w:eastAsia="Times New Roman" w:cs="Times New Roman"/>
+          <w:rFonts w:hint="default" w:ascii="Times New Roman" w:hAnsi="Times New Roman" w:eastAsia="Times New Roman" w:cs="Times New Roman"/>
           <w:sz w:val="24"/>
         </w:rPr>
       </w:pPr>
@@ -352,7 +352,7 @@
       <w:pPr>
         <w:spacing w:line="200" w:lineRule="exact"/>
         <w:rPr>
-          <w:rFonts w:ascii="Times New Roman" w:hAnsi="Times New Roman" w:eastAsia="Times New Roman" w:cs="Times New Roman"/>
+          <w:rFonts w:hint="default" w:ascii="Times New Roman" w:hAnsi="Times New Roman" w:eastAsia="Times New Roman" w:cs="Times New Roman"/>
           <w:sz w:val="24"/>
         </w:rPr>
       </w:pPr>
@@ -361,7 +361,7 @@
       <w:pPr>
         <w:spacing w:line="200" w:lineRule="exact"/>
         <w:rPr>
-          <w:rFonts w:ascii="Times New Roman" w:hAnsi="Times New Roman" w:eastAsia="Times New Roman" w:cs="Times New Roman"/>
+          <w:rFonts w:hint="default" w:ascii="Times New Roman" w:hAnsi="Times New Roman" w:eastAsia="Times New Roman" w:cs="Times New Roman"/>
           <w:sz w:val="24"/>
         </w:rPr>
       </w:pPr>
@@ -370,7 +370,7 @@
       <w:pPr>
         <w:spacing w:line="200" w:lineRule="exact"/>
         <w:rPr>
-          <w:rFonts w:ascii="Times New Roman" w:hAnsi="Times New Roman" w:eastAsia="Times New Roman" w:cs="Times New Roman"/>
+          <w:rFonts w:hint="default" w:ascii="Times New Roman" w:hAnsi="Times New Roman" w:eastAsia="Times New Roman" w:cs="Times New Roman"/>
           <w:sz w:val="24"/>
         </w:rPr>
       </w:pPr>
@@ -379,7 +379,7 @@
       <w:pPr>
         <w:spacing w:line="200" w:lineRule="exact"/>
         <w:rPr>
-          <w:rFonts w:ascii="Times New Roman" w:hAnsi="Times New Roman" w:eastAsia="Times New Roman" w:cs="Times New Roman"/>
+          <w:rFonts w:hint="default" w:ascii="Times New Roman" w:hAnsi="Times New Roman" w:eastAsia="Times New Roman" w:cs="Times New Roman"/>
           <w:sz w:val="24"/>
         </w:rPr>
       </w:pPr>
@@ -388,7 +388,7 @@
       <w:pPr>
         <w:spacing w:line="200" w:lineRule="exact"/>
         <w:rPr>
-          <w:rFonts w:ascii="Times New Roman" w:hAnsi="Times New Roman" w:eastAsia="Times New Roman" w:cs="Times New Roman"/>
+          <w:rFonts w:hint="default" w:ascii="Times New Roman" w:hAnsi="Times New Roman" w:eastAsia="Times New Roman" w:cs="Times New Roman"/>
           <w:sz w:val="24"/>
         </w:rPr>
       </w:pPr>
@@ -397,7 +397,7 @@
       <w:pPr>
         <w:spacing w:line="200" w:lineRule="exact"/>
         <w:rPr>
-          <w:rFonts w:ascii="Times New Roman" w:hAnsi="Times New Roman" w:eastAsia="Times New Roman" w:cs="Times New Roman"/>
+          <w:rFonts w:hint="default" w:ascii="Times New Roman" w:hAnsi="Times New Roman" w:eastAsia="Times New Roman" w:cs="Times New Roman"/>
           <w:sz w:val="24"/>
         </w:rPr>
       </w:pPr>
@@ -406,7 +406,7 @@
       <w:pPr>
         <w:spacing w:line="200" w:lineRule="exact"/>
         <w:rPr>
-          <w:rFonts w:ascii="Times New Roman" w:hAnsi="Times New Roman" w:eastAsia="Times New Roman" w:cs="Times New Roman"/>
+          <w:rFonts w:hint="default" w:ascii="Times New Roman" w:hAnsi="Times New Roman" w:eastAsia="Times New Roman" w:cs="Times New Roman"/>
           <w:sz w:val="24"/>
         </w:rPr>
       </w:pPr>
@@ -415,7 +415,7 @@
       <w:pPr>
         <w:spacing w:line="200" w:lineRule="exact"/>
         <w:rPr>
-          <w:rFonts w:ascii="Times New Roman" w:hAnsi="Times New Roman" w:eastAsia="Times New Roman" w:cs="Times New Roman"/>
+          <w:rFonts w:hint="default" w:ascii="Times New Roman" w:hAnsi="Times New Roman" w:eastAsia="Times New Roman" w:cs="Times New Roman"/>
           <w:sz w:val="24"/>
         </w:rPr>
       </w:pPr>
@@ -424,7 +424,7 @@
       <w:pPr>
         <w:spacing w:line="200" w:lineRule="exact"/>
         <w:rPr>
-          <w:rFonts w:ascii="Times New Roman" w:hAnsi="Times New Roman" w:eastAsia="Times New Roman" w:cs="Times New Roman"/>
+          <w:rFonts w:hint="default" w:ascii="Times New Roman" w:hAnsi="Times New Roman" w:eastAsia="Times New Roman" w:cs="Times New Roman"/>
           <w:sz w:val="24"/>
         </w:rPr>
       </w:pPr>
@@ -433,7 +433,7 @@
       <w:pPr>
         <w:spacing w:line="200" w:lineRule="exact"/>
         <w:rPr>
-          <w:rFonts w:ascii="Times New Roman" w:hAnsi="Times New Roman" w:eastAsia="Times New Roman" w:cs="Times New Roman"/>
+          <w:rFonts w:hint="default" w:ascii="Times New Roman" w:hAnsi="Times New Roman" w:eastAsia="Times New Roman" w:cs="Times New Roman"/>
           <w:sz w:val="24"/>
         </w:rPr>
       </w:pPr>
@@ -442,7 +442,7 @@
       <w:pPr>
         <w:spacing w:line="200" w:lineRule="exact"/>
         <w:rPr>
-          <w:rFonts w:ascii="Times New Roman" w:hAnsi="Times New Roman" w:eastAsia="Times New Roman" w:cs="Times New Roman"/>
+          <w:rFonts w:hint="default" w:ascii="Times New Roman" w:hAnsi="Times New Roman" w:eastAsia="Times New Roman" w:cs="Times New Roman"/>
           <w:sz w:val="24"/>
         </w:rPr>
       </w:pPr>
@@ -451,7 +451,7 @@
       <w:pPr>
         <w:spacing w:line="268" w:lineRule="exact"/>
         <w:rPr>
-          <w:rFonts w:ascii="Times New Roman" w:hAnsi="Times New Roman" w:eastAsia="Times New Roman" w:cs="Times New Roman"/>
+          <w:rFonts w:hint="default" w:ascii="Times New Roman" w:hAnsi="Times New Roman" w:eastAsia="Times New Roman" w:cs="Times New Roman"/>
           <w:sz w:val="24"/>
         </w:rPr>
       </w:pPr>
@@ -462,7 +462,7 @@
         <w:ind w:right="-13"/>
         <w:jc w:val="center"/>
         <w:rPr>
-          <w:rFonts w:ascii="Times New Roman" w:hAnsi="Times New Roman" w:eastAsia="Arial" w:cs="Times New Roman"/>
+          <w:rFonts w:hint="default" w:ascii="Times New Roman" w:hAnsi="Times New Roman" w:eastAsia="Arial" w:cs="Times New Roman"/>
           <w:color w:val="4E6127"/>
           <w:sz w:val="51"/>
           <w:lang w:val="en-GB"/>
@@ -470,7 +470,7 @@
       </w:pPr>
       <w:r>
         <w:rPr>
-          <w:rFonts w:ascii="Times New Roman" w:hAnsi="Times New Roman" w:eastAsia="Arial" w:cs="Times New Roman"/>
+          <w:rFonts w:hint="default" w:ascii="Times New Roman" w:hAnsi="Times New Roman" w:eastAsia="Arial" w:cs="Times New Roman"/>
           <w:color w:val="4E6127"/>
           <w:sz w:val="51"/>
         </w:rPr>
@@ -478,7 +478,7 @@
       </w:r>
       <w:r>
         <w:rPr>
-          <w:rFonts w:ascii="Times New Roman" w:hAnsi="Times New Roman" w:eastAsia="Arial" w:cs="Times New Roman"/>
+          <w:rFonts w:hint="default" w:ascii="Times New Roman" w:hAnsi="Times New Roman" w:eastAsia="Arial" w:cs="Times New Roman"/>
           <w:color w:val="4E6127"/>
           <w:sz w:val="51"/>
           <w:lang w:val="en-GB"/>
@@ -492,7 +492,7 @@
         <w:ind w:right="-13"/>
         <w:jc w:val="center"/>
         <w:rPr>
-          <w:rFonts w:ascii="Times New Roman" w:hAnsi="Times New Roman" w:eastAsia="Arial" w:cs="Times New Roman"/>
+          <w:rFonts w:hint="default" w:ascii="Times New Roman" w:hAnsi="Times New Roman" w:eastAsia="Arial" w:cs="Times New Roman"/>
           <w:color w:val="4E6127"/>
           <w:sz w:val="51"/>
           <w:lang w:val="en-GB"/>
@@ -513,7 +513,7 @@
       </w:pPr>
       <w:r>
         <w:rPr>
-          <w:rFonts w:ascii="Times New Roman" w:hAnsi="Times New Roman" w:eastAsia="Arial" w:cs="Times New Roman"/>
+          <w:rFonts w:hint="default" w:ascii="Times New Roman" w:hAnsi="Times New Roman" w:eastAsia="Arial" w:cs="Times New Roman"/>
           <w:color w:val="4E6127"/>
           <w:sz w:val="51"/>
           <w:lang w:val="en-GB"/>
@@ -529,8 +529,6 @@
         </w:rPr>
         <w:t>4</w:t>
       </w:r>
-      <w:bookmarkStart w:id="1" w:name="_GoBack"/>
-      <w:bookmarkEnd w:id="1"/>
     </w:p>
     <w:p>
       <w:pPr>
@@ -538,7 +536,7 @@
         <w:ind w:right="-13"/>
         <w:jc w:val="center"/>
         <w:rPr>
-          <w:rFonts w:ascii="Times New Roman" w:hAnsi="Times New Roman" w:eastAsia="Arial" w:cs="Times New Roman"/>
+          <w:rFonts w:hint="default" w:ascii="Times New Roman" w:hAnsi="Times New Roman" w:eastAsia="Arial" w:cs="Times New Roman"/>
           <w:color w:val="4E6127"/>
           <w:sz w:val="51"/>
           <w:lang w:val="en-GB"/>
@@ -549,7 +547,7 @@
       <w:pPr>
         <w:spacing w:line="200" w:lineRule="exact"/>
         <w:rPr>
-          <w:rFonts w:ascii="Times New Roman" w:hAnsi="Times New Roman" w:eastAsia="Times New Roman" w:cs="Times New Roman"/>
+          <w:rFonts w:hint="default" w:ascii="Times New Roman" w:hAnsi="Times New Roman" w:eastAsia="Times New Roman" w:cs="Times New Roman"/>
           <w:sz w:val="24"/>
         </w:rPr>
       </w:pPr>
@@ -558,7 +556,7 @@
       <w:pPr>
         <w:spacing w:line="182" w:lineRule="exact"/>
         <w:rPr>
-          <w:rFonts w:ascii="Times New Roman" w:hAnsi="Times New Roman" w:eastAsia="Times New Roman" w:cs="Times New Roman"/>
+          <w:rFonts w:hint="default" w:ascii="Times New Roman" w:hAnsi="Times New Roman" w:eastAsia="Times New Roman" w:cs="Times New Roman"/>
           <w:b/>
           <w:bCs/>
           <w:sz w:val="32"/>
@@ -571,7 +569,7 @@
         <w:spacing w:line="0" w:lineRule="atLeast"/>
         <w:jc w:val="center"/>
         <w:rPr>
-          <w:rFonts w:ascii="Times New Roman" w:hAnsi="Times New Roman" w:eastAsia="Comic Sans MS" w:cs="Times New Roman"/>
+          <w:rFonts w:hint="default" w:ascii="Times New Roman" w:hAnsi="Times New Roman" w:eastAsia="Comic Sans MS" w:cs="Times New Roman"/>
           <w:b/>
           <w:bCs/>
           <w:sz w:val="32"/>
@@ -580,7 +578,7 @@
       </w:pPr>
       <w:r>
         <w:rPr>
-          <w:rFonts w:ascii="Times New Roman" w:hAnsi="Times New Roman" w:eastAsia="Comic Sans MS" w:cs="Times New Roman"/>
+          <w:rFonts w:hint="default" w:ascii="Times New Roman" w:hAnsi="Times New Roman" w:eastAsia="Comic Sans MS" w:cs="Times New Roman"/>
           <w:b/>
           <w:bCs/>
           <w:sz w:val="32"/>
@@ -594,7 +592,7 @@
         <w:spacing w:line="0" w:lineRule="atLeast"/>
         <w:jc w:val="center"/>
         <w:rPr>
-          <w:rFonts w:ascii="Times New Roman" w:hAnsi="Times New Roman" w:eastAsia="Comic Sans MS" w:cs="Times New Roman"/>
+          <w:rFonts w:hint="default" w:ascii="Times New Roman" w:hAnsi="Times New Roman" w:eastAsia="Comic Sans MS" w:cs="Times New Roman"/>
           <w:b/>
           <w:bCs/>
           <w:sz w:val="32"/>
@@ -603,7 +601,7 @@
       </w:pPr>
       <w:r>
         <w:rPr>
-          <w:rFonts w:ascii="Times New Roman" w:hAnsi="Times New Roman" w:eastAsia="Comic Sans MS" w:cs="Times New Roman"/>
+          <w:rFonts w:hint="default" w:ascii="Times New Roman" w:hAnsi="Times New Roman" w:eastAsia="Comic Sans MS" w:cs="Times New Roman"/>
           <w:b/>
           <w:bCs/>
           <w:sz w:val="32"/>
@@ -617,7 +615,7 @@
         <w:spacing w:line="0" w:lineRule="atLeast"/>
         <w:jc w:val="center"/>
         <w:rPr>
-          <w:rFonts w:ascii="Times New Roman" w:hAnsi="Times New Roman" w:eastAsia="Comic Sans MS" w:cs="Times New Roman"/>
+          <w:rFonts w:hint="default" w:ascii="Times New Roman" w:hAnsi="Times New Roman" w:eastAsia="Comic Sans MS" w:cs="Times New Roman"/>
           <w:b/>
           <w:bCs/>
           <w:sz w:val="32"/>
@@ -626,7 +624,7 @@
       </w:pPr>
       <w:r>
         <w:rPr>
-          <w:rFonts w:ascii="Times New Roman" w:hAnsi="Times New Roman" w:eastAsia="Comic Sans MS" w:cs="Times New Roman"/>
+          <w:rFonts w:hint="default" w:ascii="Times New Roman" w:hAnsi="Times New Roman" w:eastAsia="Comic Sans MS" w:cs="Times New Roman"/>
           <w:b/>
           <w:bCs/>
           <w:sz w:val="32"/>
@@ -640,7 +638,7 @@
         <w:spacing w:line="0" w:lineRule="atLeast"/>
         <w:jc w:val="center"/>
         <w:rPr>
-          <w:rFonts w:ascii="Times New Roman" w:hAnsi="Times New Roman" w:eastAsia="Comic Sans MS" w:cs="Times New Roman"/>
+          <w:rFonts w:hint="default" w:ascii="Times New Roman" w:hAnsi="Times New Roman" w:eastAsia="Comic Sans MS" w:cs="Times New Roman"/>
           <w:b/>
           <w:bCs/>
           <w:sz w:val="32"/>
@@ -649,7 +647,7 @@
       </w:pPr>
       <w:r>
         <w:rPr>
-          <w:rFonts w:ascii="Times New Roman" w:hAnsi="Times New Roman" w:eastAsia="Comic Sans MS" w:cs="Times New Roman"/>
+          <w:rFonts w:hint="default" w:ascii="Times New Roman" w:hAnsi="Times New Roman" w:eastAsia="Comic Sans MS" w:cs="Times New Roman"/>
           <w:b/>
           <w:bCs/>
           <w:sz w:val="32"/>
@@ -661,7 +659,7 @@
     <w:p>
       <w:pPr>
         <w:rPr>
-          <w:rFonts w:ascii="Times New Roman" w:hAnsi="Times New Roman" w:eastAsia="Comic Sans MS" w:cs="Times New Roman"/>
+          <w:rFonts w:hint="default" w:ascii="Times New Roman" w:hAnsi="Times New Roman" w:eastAsia="Comic Sans MS" w:cs="Times New Roman"/>
           <w:b/>
           <w:bCs/>
           <w:sz w:val="32"/>
@@ -670,7 +668,7 @@
       </w:pPr>
       <w:r>
         <w:rPr>
-          <w:rFonts w:ascii="Times New Roman" w:hAnsi="Times New Roman" w:eastAsia="Comic Sans MS" w:cs="Times New Roman"/>
+          <w:rFonts w:hint="default" w:ascii="Times New Roman" w:hAnsi="Times New Roman" w:eastAsia="Comic Sans MS" w:cs="Times New Roman"/>
           <w:b/>
           <w:bCs/>
           <w:sz w:val="32"/>
@@ -715,6 +713,12 @@
             <w:insideH w:val="single" w:color="auto" w:sz="4" w:space="0"/>
             <w:insideV w:val="single" w:color="auto" w:sz="4" w:space="0"/>
           </w:tblBorders>
+          <w:tblCellMar>
+            <w:top w:w="0" w:type="dxa"/>
+            <w:left w:w="108" w:type="dxa"/>
+            <w:bottom w:w="0" w:type="dxa"/>
+            <w:right w:w="108" w:type="dxa"/>
+          </w:tblCellMar>
         </w:tblPrEx>
         <w:trPr>
           <w:jc w:val="center"/>
@@ -728,7 +732,7 @@
               <w:widowControl w:val="0"/>
               <w:jc w:val="center"/>
               <w:rPr>
-                <w:rFonts w:ascii="Times New Roman" w:hAnsi="Times New Roman" w:eastAsia="Comic Sans MS" w:cs="Times New Roman"/>
+                <w:rFonts w:hint="default" w:ascii="Times New Roman" w:hAnsi="Times New Roman" w:eastAsia="Comic Sans MS" w:cs="Times New Roman"/>
                 <w:b/>
                 <w:bCs/>
                 <w:sz w:val="32"/>
@@ -738,7 +742,7 @@
             </w:pPr>
             <w:r>
               <w:rPr>
-                <w:rFonts w:ascii="Times New Roman" w:hAnsi="Times New Roman" w:eastAsia="Comic Sans MS" w:cs="Times New Roman"/>
+                <w:rFonts w:hint="default" w:ascii="Times New Roman" w:hAnsi="Times New Roman" w:eastAsia="Comic Sans MS" w:cs="Times New Roman"/>
                 <w:b/>
                 <w:bCs/>
                 <w:sz w:val="32"/>
@@ -758,7 +762,7 @@
               <w:widowControl w:val="0"/>
               <w:jc w:val="center"/>
               <w:rPr>
-                <w:rFonts w:ascii="Times New Roman" w:hAnsi="Times New Roman" w:eastAsia="Comic Sans MS" w:cs="Times New Roman"/>
+                <w:rFonts w:hint="default" w:ascii="Times New Roman" w:hAnsi="Times New Roman" w:eastAsia="Comic Sans MS" w:cs="Times New Roman"/>
                 <w:b/>
                 <w:bCs/>
                 <w:sz w:val="32"/>
@@ -768,7 +772,7 @@
             </w:pPr>
             <w:r>
               <w:rPr>
-                <w:rFonts w:ascii="Times New Roman" w:hAnsi="Times New Roman" w:eastAsia="Comic Sans MS" w:cs="Times New Roman"/>
+                <w:rFonts w:hint="default" w:ascii="Times New Roman" w:hAnsi="Times New Roman" w:eastAsia="Comic Sans MS" w:cs="Times New Roman"/>
                 <w:b/>
                 <w:bCs/>
                 <w:sz w:val="32"/>
@@ -788,7 +792,7 @@
               <w:widowControl w:val="0"/>
               <w:jc w:val="center"/>
               <w:rPr>
-                <w:rFonts w:ascii="Times New Roman" w:hAnsi="Times New Roman" w:eastAsia="Comic Sans MS" w:cs="Times New Roman"/>
+                <w:rFonts w:hint="default" w:ascii="Times New Roman" w:hAnsi="Times New Roman" w:eastAsia="Comic Sans MS" w:cs="Times New Roman"/>
                 <w:b/>
                 <w:bCs/>
                 <w:sz w:val="32"/>
@@ -798,7 +802,7 @@
             </w:pPr>
             <w:r>
               <w:rPr>
-                <w:rFonts w:ascii="Times New Roman" w:hAnsi="Times New Roman" w:eastAsia="Comic Sans MS" w:cs="Times New Roman"/>
+                <w:rFonts w:hint="default" w:ascii="Times New Roman" w:hAnsi="Times New Roman" w:eastAsia="Comic Sans MS" w:cs="Times New Roman"/>
                 <w:b/>
                 <w:bCs/>
                 <w:sz w:val="32"/>
@@ -839,7 +843,7 @@
               <w:widowControl w:val="0"/>
               <w:jc w:val="center"/>
               <w:rPr>
-                <w:rFonts w:ascii="Times New Roman" w:hAnsi="Times New Roman" w:eastAsia="Comic Sans MS" w:cs="Times New Roman"/>
+                <w:rFonts w:hint="default" w:ascii="Times New Roman" w:hAnsi="Times New Roman" w:eastAsia="Comic Sans MS" w:cs="Times New Roman"/>
                 <w:sz w:val="32"/>
                 <w:szCs w:val="32"/>
                 <w:lang w:val="en-GB"/>
@@ -847,7 +851,7 @@
             </w:pPr>
             <w:r>
               <w:rPr>
-                <w:rFonts w:ascii="Times New Roman" w:hAnsi="Times New Roman" w:eastAsia="Comic Sans MS" w:cs="Times New Roman"/>
+                <w:rFonts w:hint="default" w:ascii="Times New Roman" w:hAnsi="Times New Roman" w:eastAsia="Comic Sans MS" w:cs="Times New Roman"/>
                 <w:sz w:val="32"/>
                 <w:szCs w:val="32"/>
                 <w:lang w:val="en-GB"/>
@@ -865,7 +869,7 @@
               <w:widowControl w:val="0"/>
               <w:jc w:val="center"/>
               <w:rPr>
-                <w:rFonts w:ascii="Times New Roman" w:hAnsi="Times New Roman" w:eastAsia="Comic Sans MS" w:cs="Times New Roman"/>
+                <w:rFonts w:hint="default" w:ascii="Times New Roman" w:hAnsi="Times New Roman" w:eastAsia="Comic Sans MS" w:cs="Times New Roman"/>
                 <w:sz w:val="32"/>
                 <w:szCs w:val="32"/>
                 <w:lang w:val="en-GB"/>
@@ -873,7 +877,7 @@
             </w:pPr>
             <w:r>
               <w:rPr>
-                <w:rFonts w:ascii="Times New Roman" w:hAnsi="Times New Roman" w:eastAsia="Comic Sans MS" w:cs="Times New Roman"/>
+                <w:rFonts w:hint="default" w:ascii="Times New Roman" w:hAnsi="Times New Roman" w:eastAsia="Comic Sans MS" w:cs="Times New Roman"/>
                 <w:sz w:val="32"/>
                 <w:szCs w:val="32"/>
                 <w:lang w:val="en-GB"/>
@@ -891,14 +895,14 @@
               <w:widowControl w:val="0"/>
               <w:jc w:val="center"/>
               <w:rPr>
-                <w:rFonts w:ascii="Times New Roman" w:hAnsi="Times New Roman" w:eastAsia="Comic Sans MS" w:cs="Times New Roman"/>
+                <w:rFonts w:hint="default" w:ascii="Times New Roman" w:hAnsi="Times New Roman" w:eastAsia="Comic Sans MS" w:cs="Times New Roman"/>
                 <w:sz w:val="32"/>
                 <w:szCs w:val="32"/>
               </w:rPr>
             </w:pPr>
             <w:r>
               <w:rPr>
-                <w:rFonts w:ascii="Times New Roman" w:hAnsi="Times New Roman" w:eastAsia="Comic Sans MS" w:cs="Times New Roman"/>
+                <w:rFonts w:hint="default" w:ascii="Times New Roman" w:hAnsi="Times New Roman" w:eastAsia="Comic Sans MS" w:cs="Times New Roman"/>
                 <w:sz w:val="32"/>
                 <w:szCs w:val="32"/>
               </w:rPr>
@@ -936,7 +940,7 @@
               <w:widowControl w:val="0"/>
               <w:jc w:val="center"/>
               <w:rPr>
-                <w:rFonts w:ascii="Times New Roman" w:hAnsi="Times New Roman" w:eastAsia="Comic Sans MS" w:cs="Times New Roman"/>
+                <w:rFonts w:hint="default" w:ascii="Times New Roman" w:hAnsi="Times New Roman" w:eastAsia="Comic Sans MS" w:cs="Times New Roman"/>
                 <w:sz w:val="32"/>
                 <w:szCs w:val="32"/>
                 <w:lang w:val="en-GB"/>
@@ -944,7 +948,7 @@
             </w:pPr>
             <w:r>
               <w:rPr>
-                <w:rFonts w:ascii="Times New Roman" w:hAnsi="Times New Roman" w:eastAsia="Comic Sans MS" w:cs="Times New Roman"/>
+                <w:rFonts w:hint="default" w:ascii="Times New Roman" w:hAnsi="Times New Roman" w:eastAsia="Comic Sans MS" w:cs="Times New Roman"/>
                 <w:sz w:val="32"/>
                 <w:szCs w:val="32"/>
                 <w:lang w:val="en-GB"/>
@@ -962,14 +966,14 @@
               <w:widowControl w:val="0"/>
               <w:jc w:val="center"/>
               <w:rPr>
-                <w:rFonts w:ascii="Times New Roman" w:hAnsi="Times New Roman" w:eastAsia="Comic Sans MS" w:cs="Times New Roman"/>
+                <w:rFonts w:hint="default" w:ascii="Times New Roman" w:hAnsi="Times New Roman" w:eastAsia="Comic Sans MS" w:cs="Times New Roman"/>
                 <w:sz w:val="32"/>
                 <w:szCs w:val="32"/>
               </w:rPr>
             </w:pPr>
             <w:r>
               <w:rPr>
-                <w:rFonts w:ascii="Times New Roman" w:hAnsi="Times New Roman" w:eastAsia="Comic Sans MS" w:cs="Times New Roman"/>
+                <w:rFonts w:hint="default" w:ascii="Times New Roman" w:hAnsi="Times New Roman" w:eastAsia="Comic Sans MS" w:cs="Times New Roman"/>
                 <w:sz w:val="32"/>
                 <w:szCs w:val="32"/>
               </w:rPr>
@@ -986,14 +990,14 @@
               <w:widowControl w:val="0"/>
               <w:jc w:val="center"/>
               <w:rPr>
-                <w:rFonts w:ascii="Times New Roman" w:hAnsi="Times New Roman" w:eastAsia="Comic Sans MS" w:cs="Times New Roman"/>
+                <w:rFonts w:hint="default" w:ascii="Times New Roman" w:hAnsi="Times New Roman" w:eastAsia="Comic Sans MS" w:cs="Times New Roman"/>
                 <w:sz w:val="32"/>
                 <w:szCs w:val="32"/>
               </w:rPr>
             </w:pPr>
             <w:r>
               <w:rPr>
-                <w:rFonts w:ascii="Times New Roman" w:hAnsi="Times New Roman" w:eastAsia="Comic Sans MS" w:cs="Times New Roman"/>
+                <w:rFonts w:hint="default" w:ascii="Times New Roman" w:hAnsi="Times New Roman" w:eastAsia="Comic Sans MS" w:cs="Times New Roman"/>
                 <w:sz w:val="32"/>
                 <w:szCs w:val="32"/>
               </w:rPr>
@@ -1031,7 +1035,7 @@
               <w:widowControl w:val="0"/>
               <w:jc w:val="center"/>
               <w:rPr>
-                <w:rFonts w:ascii="Times New Roman" w:hAnsi="Times New Roman" w:eastAsia="Comic Sans MS" w:cs="Times New Roman"/>
+                <w:rFonts w:hint="default" w:ascii="Times New Roman" w:hAnsi="Times New Roman" w:eastAsia="Comic Sans MS" w:cs="Times New Roman"/>
                 <w:sz w:val="32"/>
                 <w:szCs w:val="32"/>
                 <w:lang w:val="en-GB"/>
@@ -1039,7 +1043,7 @@
             </w:pPr>
             <w:r>
               <w:rPr>
-                <w:rFonts w:ascii="Times New Roman" w:hAnsi="Times New Roman" w:eastAsia="Comic Sans MS" w:cs="Times New Roman"/>
+                <w:rFonts w:hint="default" w:ascii="Times New Roman" w:hAnsi="Times New Roman" w:eastAsia="Comic Sans MS" w:cs="Times New Roman"/>
                 <w:sz w:val="32"/>
                 <w:szCs w:val="32"/>
                 <w:lang w:val="en-GB"/>
@@ -1048,7 +1052,7 @@
             </w:r>
             <w:r>
               <w:rPr>
-                <w:rFonts w:ascii="Times New Roman" w:hAnsi="Times New Roman" w:eastAsia="Comic Sans MS" w:cs="Times New Roman"/>
+                <w:rFonts w:hint="default" w:ascii="Times New Roman" w:hAnsi="Times New Roman" w:eastAsia="Comic Sans MS" w:cs="Times New Roman"/>
                 <w:sz w:val="32"/>
                 <w:szCs w:val="32"/>
               </w:rPr>
@@ -1056,7 +1060,7 @@
             </w:r>
             <w:r>
               <w:rPr>
-                <w:rFonts w:ascii="Times New Roman" w:hAnsi="Times New Roman" w:eastAsia="Comic Sans MS" w:cs="Times New Roman"/>
+                <w:rFonts w:hint="default" w:ascii="Times New Roman" w:hAnsi="Times New Roman" w:eastAsia="Comic Sans MS" w:cs="Times New Roman"/>
                 <w:sz w:val="32"/>
                 <w:szCs w:val="32"/>
                 <w:lang w:val="en-GB"/>
@@ -1074,14 +1078,14 @@
               <w:widowControl w:val="0"/>
               <w:jc w:val="center"/>
               <w:rPr>
-                <w:rFonts w:ascii="Times New Roman" w:hAnsi="Times New Roman" w:eastAsia="Comic Sans MS" w:cs="Times New Roman"/>
+                <w:rFonts w:hint="default" w:ascii="Times New Roman" w:hAnsi="Times New Roman" w:eastAsia="Comic Sans MS" w:cs="Times New Roman"/>
                 <w:sz w:val="32"/>
                 <w:szCs w:val="32"/>
               </w:rPr>
             </w:pPr>
             <w:r>
               <w:rPr>
-                <w:rFonts w:ascii="Times New Roman" w:hAnsi="Times New Roman" w:eastAsia="Comic Sans MS" w:cs="Times New Roman"/>
+                <w:rFonts w:hint="default" w:ascii="Times New Roman" w:hAnsi="Times New Roman" w:eastAsia="Comic Sans MS" w:cs="Times New Roman"/>
                 <w:sz w:val="32"/>
                 <w:szCs w:val="32"/>
               </w:rPr>
@@ -1098,14 +1102,14 @@
               <w:widowControl w:val="0"/>
               <w:jc w:val="center"/>
               <w:rPr>
-                <w:rFonts w:ascii="Times New Roman" w:hAnsi="Times New Roman" w:eastAsia="Comic Sans MS" w:cs="Times New Roman"/>
+                <w:rFonts w:hint="default" w:ascii="Times New Roman" w:hAnsi="Times New Roman" w:eastAsia="Comic Sans MS" w:cs="Times New Roman"/>
                 <w:sz w:val="32"/>
                 <w:szCs w:val="32"/>
               </w:rPr>
             </w:pPr>
             <w:r>
               <w:rPr>
-                <w:rFonts w:ascii="Times New Roman" w:hAnsi="Times New Roman" w:eastAsia="Comic Sans MS" w:cs="Times New Roman"/>
+                <w:rFonts w:hint="default" w:ascii="Times New Roman" w:hAnsi="Times New Roman" w:eastAsia="Comic Sans MS" w:cs="Times New Roman"/>
                 <w:sz w:val="32"/>
                 <w:szCs w:val="32"/>
               </w:rPr>
@@ -1143,14 +1147,14 @@
               <w:widowControl w:val="0"/>
               <w:jc w:val="center"/>
               <w:rPr>
-                <w:rFonts w:ascii="Times New Roman" w:hAnsi="Times New Roman" w:eastAsia="Comic Sans MS" w:cs="Times New Roman"/>
+                <w:rFonts w:hint="default" w:ascii="Times New Roman" w:hAnsi="Times New Roman" w:eastAsia="Comic Sans MS" w:cs="Times New Roman"/>
                 <w:sz w:val="32"/>
                 <w:szCs w:val="32"/>
               </w:rPr>
             </w:pPr>
             <w:r>
               <w:rPr>
-                <w:rFonts w:ascii="Times New Roman" w:hAnsi="Times New Roman" w:eastAsia="Comic Sans MS" w:cs="Times New Roman"/>
+                <w:rFonts w:hint="default" w:ascii="Times New Roman" w:hAnsi="Times New Roman" w:eastAsia="Comic Sans MS" w:cs="Times New Roman"/>
                 <w:sz w:val="32"/>
                 <w:szCs w:val="32"/>
               </w:rPr>
@@ -1167,14 +1171,14 @@
               <w:widowControl w:val="0"/>
               <w:jc w:val="center"/>
               <w:rPr>
-                <w:rFonts w:ascii="Times New Roman" w:hAnsi="Times New Roman" w:eastAsia="Comic Sans MS" w:cs="Times New Roman"/>
+                <w:rFonts w:hint="default" w:ascii="Times New Roman" w:hAnsi="Times New Roman" w:eastAsia="Comic Sans MS" w:cs="Times New Roman"/>
                 <w:sz w:val="32"/>
                 <w:szCs w:val="32"/>
               </w:rPr>
             </w:pPr>
             <w:r>
               <w:rPr>
-                <w:rFonts w:ascii="Times New Roman" w:hAnsi="Times New Roman" w:eastAsia="Comic Sans MS" w:cs="Times New Roman"/>
+                <w:rFonts w:hint="default" w:ascii="Times New Roman" w:hAnsi="Times New Roman" w:eastAsia="Comic Sans MS" w:cs="Times New Roman"/>
                 <w:sz w:val="32"/>
                 <w:szCs w:val="32"/>
               </w:rPr>
@@ -1191,14 +1195,14 @@
               <w:widowControl w:val="0"/>
               <w:jc w:val="center"/>
               <w:rPr>
-                <w:rFonts w:ascii="Times New Roman" w:hAnsi="Times New Roman" w:eastAsia="Comic Sans MS" w:cs="Times New Roman"/>
+                <w:rFonts w:hint="default" w:ascii="Times New Roman" w:hAnsi="Times New Roman" w:eastAsia="Comic Sans MS" w:cs="Times New Roman"/>
                 <w:sz w:val="32"/>
                 <w:szCs w:val="32"/>
               </w:rPr>
             </w:pPr>
             <w:r>
               <w:rPr>
-                <w:rFonts w:ascii="Times New Roman" w:hAnsi="Times New Roman" w:eastAsia="Comic Sans MS" w:cs="Times New Roman"/>
+                <w:rFonts w:hint="default" w:ascii="Times New Roman" w:hAnsi="Times New Roman" w:eastAsia="Comic Sans MS" w:cs="Times New Roman"/>
                 <w:sz w:val="32"/>
                 <w:szCs w:val="32"/>
               </w:rPr>
@@ -1211,7 +1215,7 @@
     <w:p>
       <w:pPr>
         <w:rPr>
-          <w:rFonts w:ascii="Times New Roman" w:hAnsi="Times New Roman" w:eastAsia="Comic Sans MS" w:cs="Times New Roman"/>
+          <w:rFonts w:hint="default" w:ascii="Times New Roman" w:hAnsi="Times New Roman" w:eastAsia="Comic Sans MS" w:cs="Times New Roman"/>
           <w:b/>
           <w:bCs/>
           <w:sz w:val="32"/>
@@ -1224,7 +1228,7 @@
         <w:spacing w:line="0" w:lineRule="atLeast"/>
         <w:jc w:val="center"/>
         <w:rPr>
-          <w:rFonts w:ascii="Times New Roman" w:hAnsi="Times New Roman" w:eastAsia="Comic Sans MS" w:cs="Times New Roman"/>
+          <w:rFonts w:hint="default" w:ascii="Times New Roman" w:hAnsi="Times New Roman" w:eastAsia="Comic Sans MS" w:cs="Times New Roman"/>
           <w:b/>
           <w:bCs/>
           <w:sz w:val="32"/>
@@ -1236,84 +1240,559 @@
       <w:pPr>
         <w:spacing w:line="0" w:lineRule="atLeast"/>
         <w:rPr>
-          <w:rFonts w:ascii="Times New Roman" w:hAnsi="Times New Roman" w:eastAsia="SimSun" w:cs="Times New Roman"/>
-          <w:sz w:val="24"/>
-          <w:szCs w:val="24"/>
-        </w:rPr>
-      </w:pPr>
-      <w:r>
-        <w:rPr>
-          <w:rFonts w:ascii="Times New Roman" w:hAnsi="Times New Roman" w:eastAsia="Comic Sans MS" w:cs="Times New Roman"/>
-          <w:b/>
-          <w:bCs/>
+          <w:rStyle w:val="5"/>
+          <w:rFonts w:hint="default" w:ascii="Times New Roman" w:hAnsi="Times New Roman" w:eastAsia="SimSun" w:cs="Times New Roman"/>
           <w:sz w:val="44"/>
           <w:szCs w:val="44"/>
         </w:rPr>
-        <w:t xml:space="preserve">GitHub: </w:t>
-      </w:r>
-      <w:r>
-        <w:fldChar w:fldCharType="begin"/>
-      </w:r>
-      <w:r>
-        <w:instrText xml:space="preserve"> HYPERLINK "https://github.com/PhuLoi-1911545/school-LAB-embedded-ESP-IDF" </w:instrText>
-      </w:r>
-      <w:r>
-        <w:fldChar w:fldCharType="separate"/>
-      </w:r>
-      <w:r>
-        <w:rPr>
-          <w:rStyle w:val="5"/>
-          <w:rFonts w:ascii="Times New Roman" w:hAnsi="Times New Roman" w:eastAsia="SimSun" w:cs="Times New Roman"/>
+      </w:pPr>
+      <w:r>
+        <w:rPr>
+          <w:rFonts w:hint="default" w:ascii="Times New Roman" w:hAnsi="Times New Roman" w:eastAsia="Comic Sans MS" w:cs="Times New Roman"/>
+          <w:b/>
+          <w:bCs/>
           <w:sz w:val="44"/>
           <w:szCs w:val="44"/>
         </w:rPr>
-        <w:t>PhuLoi-1911545/school-LAB-embedded-ESP-IDF (github.com)</w:t>
+        <w:t xml:space="preserve">GitHub: </w:t>
+      </w:r>
+      <w:r>
+        <w:rPr>
+          <w:rFonts w:hint="default" w:ascii="Times New Roman" w:hAnsi="Times New Roman" w:cs="Times New Roman"/>
+        </w:rPr>
+        <w:fldChar w:fldCharType="begin"/>
+      </w:r>
+      <w:r>
+        <w:rPr>
+          <w:rFonts w:hint="default" w:ascii="Times New Roman" w:hAnsi="Times New Roman" w:cs="Times New Roman"/>
+        </w:rPr>
+        <w:instrText xml:space="preserve"> HYPERLINK "https://github.com/PhuLoi-1911545/school-LAB-embedded-ESP-IDF" </w:instrText>
+      </w:r>
+      <w:r>
+        <w:rPr>
+          <w:rFonts w:hint="default" w:ascii="Times New Roman" w:hAnsi="Times New Roman" w:cs="Times New Roman"/>
+        </w:rPr>
+        <w:fldChar w:fldCharType="separate"/>
       </w:r>
       <w:r>
         <w:rPr>
           <w:rStyle w:val="5"/>
-          <w:rFonts w:ascii="Times New Roman" w:hAnsi="Times New Roman" w:eastAsia="SimSun" w:cs="Times New Roman"/>
+          <w:rFonts w:hint="default" w:ascii="Times New Roman" w:hAnsi="Times New Roman" w:eastAsia="SimSun" w:cs="Times New Roman"/>
           <w:sz w:val="44"/>
           <w:szCs w:val="44"/>
         </w:rPr>
+        <w:t>PhuLoi-1911545/school-LAB-embedded-ESP-IDF (github.com)</w:t>
+      </w:r>
+      <w:r>
+        <w:rPr>
+          <w:rStyle w:val="5"/>
+          <w:rFonts w:hint="default" w:ascii="Times New Roman" w:hAnsi="Times New Roman" w:eastAsia="SimSun" w:cs="Times New Roman"/>
+          <w:sz w:val="44"/>
+          <w:szCs w:val="44"/>
+        </w:rPr>
         <w:fldChar w:fldCharType="end"/>
       </w:r>
     </w:p>
     <w:p>
       <w:pPr>
-        <w:spacing w:line="0" w:lineRule="atLeast"/>
-        <w:rPr>
-          <w:rFonts w:ascii="Times New Roman" w:hAnsi="Times New Roman" w:eastAsia="SimSun" w:cs="Times New Roman"/>
-          <w:sz w:val="24"/>
-          <w:szCs w:val="24"/>
-        </w:rPr>
-      </w:pPr>
-    </w:p>
-    <w:p>
-      <w:pPr>
-        <w:rPr>
-          <w:rFonts w:ascii="Times New Roman" w:hAnsi="Times New Roman" w:eastAsia="SimSun" w:cs="Times New Roman"/>
-          <w:sz w:val="24"/>
-          <w:szCs w:val="24"/>
-        </w:rPr>
-      </w:pPr>
-    </w:p>
-    <w:p>
-      <w:pPr>
-        <w:rPr>
-          <w:rFonts w:ascii="Times New Roman" w:hAnsi="Times New Roman" w:eastAsia="SimSun" w:cs="Times New Roman"/>
-          <w:sz w:val="24"/>
-          <w:szCs w:val="24"/>
-        </w:rPr>
-      </w:pPr>
-      <w:r>
-        <w:rPr>
-          <w:rFonts w:ascii="Times New Roman" w:hAnsi="Times New Roman" w:eastAsia="SimSun" w:cs="Times New Roman"/>
-          <w:sz w:val="24"/>
-          <w:szCs w:val="24"/>
+        <w:rPr>
+          <w:rStyle w:val="5"/>
+          <w:rFonts w:hint="default" w:ascii="Times New Roman" w:hAnsi="Times New Roman" w:eastAsia="SimSun" w:cs="Times New Roman"/>
+          <w:sz w:val="44"/>
+          <w:szCs w:val="44"/>
+        </w:rPr>
+      </w:pPr>
+      <w:r>
+        <w:rPr>
+          <w:rStyle w:val="5"/>
+          <w:rFonts w:hint="default" w:ascii="Times New Roman" w:hAnsi="Times New Roman" w:eastAsia="SimSun" w:cs="Times New Roman"/>
+          <w:sz w:val="44"/>
+          <w:szCs w:val="44"/>
         </w:rPr>
         <w:br w:type="page"/>
       </w:r>
+    </w:p>
+    <w:sdt>
+      <w:sdtPr>
+        <w:rPr>
+          <w:rFonts w:hint="default" w:ascii="Times New Roman" w:hAnsi="Times New Roman" w:eastAsia="SimSun" w:cs="Times New Roman"/>
+          <w:b/>
+          <w:bCs/>
+          <w:sz w:val="50"/>
+          <w:szCs w:val="50"/>
+          <w:lang w:val="en-US" w:eastAsia="zh-CN" w:bidi="ar-SA"/>
+        </w:rPr>
+        <w:id w:val="147452668"/>
+        <w15:color w:val="DBDBDB"/>
+        <w:docPartObj>
+          <w:docPartGallery w:val="Table of Contents"/>
+          <w:docPartUnique/>
+        </w:docPartObj>
+      </w:sdtPr>
+      <w:sdtEndPr>
+        <w:rPr>
+          <w:b/>
+          <w:bCs/>
+          <w:sz w:val="32"/>
+          <w:szCs w:val="32"/>
+        </w:rPr>
+      </w:sdtEndPr>
+      <w:sdtContent>
+        <w:p>
+          <w:pPr>
+            <w:spacing w:before="0" w:beforeLines="0" w:after="0" w:afterLines="0" w:line="240" w:lineRule="auto"/>
+            <w:ind w:left="0" w:leftChars="0" w:right="0" w:rightChars="0" w:firstLine="0" w:firstLineChars="0"/>
+            <w:jc w:val="center"/>
+            <w:rPr>
+              <w:rFonts w:hint="default" w:ascii="Times New Roman" w:hAnsi="Times New Roman" w:cs="Times New Roman"/>
+              <w:b/>
+              <w:bCs/>
+              <w:sz w:val="50"/>
+              <w:szCs w:val="50"/>
+              <w:lang w:val="en-US"/>
+            </w:rPr>
+          </w:pPr>
+          <w:r>
+            <w:rPr>
+              <w:rFonts w:hint="default" w:ascii="Times New Roman" w:hAnsi="Times New Roman" w:eastAsia="SimSun" w:cs="Times New Roman"/>
+              <w:b/>
+              <w:bCs/>
+              <w:sz w:val="50"/>
+              <w:szCs w:val="50"/>
+              <w:lang w:val="en-US"/>
+            </w:rPr>
+            <w:t>Mục lục</w:t>
+          </w:r>
+        </w:p>
+        <w:p>
+          <w:pPr>
+            <w:pStyle w:val="7"/>
+            <w:tabs>
+              <w:tab w:val="right" w:leader="dot" w:pos="8306"/>
+            </w:tabs>
+            <w:spacing w:line="360" w:lineRule="auto"/>
+            <w:rPr>
+              <w:b/>
+              <w:bCs/>
+              <w:sz w:val="32"/>
+              <w:szCs w:val="32"/>
+            </w:rPr>
+          </w:pPr>
+          <w:r>
+            <w:rPr>
+              <w:b/>
+              <w:bCs/>
+              <w:sz w:val="32"/>
+              <w:szCs w:val="32"/>
+            </w:rPr>
+            <w:fldChar w:fldCharType="begin"/>
+          </w:r>
+          <w:r>
+            <w:rPr>
+              <w:b/>
+              <w:bCs/>
+              <w:sz w:val="32"/>
+              <w:szCs w:val="32"/>
+            </w:rPr>
+            <w:instrText xml:space="preserve">TOC \o "1-1" \h \u </w:instrText>
+          </w:r>
+          <w:r>
+            <w:rPr>
+              <w:b/>
+              <w:bCs/>
+              <w:sz w:val="32"/>
+              <w:szCs w:val="32"/>
+            </w:rPr>
+            <w:fldChar w:fldCharType="separate"/>
+          </w:r>
+          <w:r>
+            <w:rPr>
+              <w:b/>
+              <w:bCs/>
+              <w:sz w:val="32"/>
+              <w:szCs w:val="32"/>
+            </w:rPr>
+            <w:fldChar w:fldCharType="begin"/>
+          </w:r>
+          <w:r>
+            <w:rPr>
+              <w:b/>
+              <w:bCs/>
+              <w:sz w:val="32"/>
+              <w:szCs w:val="32"/>
+            </w:rPr>
+            <w:instrText xml:space="preserve"> HYPERLINK \l _Toc20242 </w:instrText>
+          </w:r>
+          <w:r>
+            <w:rPr>
+              <w:b/>
+              <w:bCs/>
+              <w:sz w:val="32"/>
+              <w:szCs w:val="32"/>
+            </w:rPr>
+            <w:fldChar w:fldCharType="separate"/>
+          </w:r>
+          <w:r>
+            <w:rPr>
+              <w:rFonts w:hint="default" w:ascii="Times New Roman" w:hAnsi="Times New Roman" w:cs="Times New Roman"/>
+              <w:b/>
+              <w:bCs/>
+              <w:sz w:val="32"/>
+              <w:szCs w:val="32"/>
+              <w:lang w:val="en-US"/>
+            </w:rPr>
+            <w:t xml:space="preserve">1. </w:t>
+          </w:r>
+          <w:r>
+            <w:rPr>
+              <w:rFonts w:hint="default" w:ascii="Times New Roman" w:hAnsi="Times New Roman" w:cs="Times New Roman"/>
+              <w:b/>
+              <w:bCs/>
+              <w:sz w:val="32"/>
+              <w:szCs w:val="32"/>
+            </w:rPr>
+            <w:t>Thực hiện</w:t>
+          </w:r>
+          <w:r>
+            <w:rPr>
+              <w:b/>
+              <w:bCs/>
+              <w:sz w:val="32"/>
+              <w:szCs w:val="32"/>
+            </w:rPr>
+            <w:tab/>
+          </w:r>
+          <w:r>
+            <w:rPr>
+              <w:b/>
+              <w:bCs/>
+              <w:sz w:val="32"/>
+              <w:szCs w:val="32"/>
+            </w:rPr>
+            <w:fldChar w:fldCharType="begin"/>
+          </w:r>
+          <w:r>
+            <w:rPr>
+              <w:b/>
+              <w:bCs/>
+              <w:sz w:val="32"/>
+              <w:szCs w:val="32"/>
+            </w:rPr>
+            <w:instrText xml:space="preserve"> PAGEREF _Toc20242 \h </w:instrText>
+          </w:r>
+          <w:r>
+            <w:rPr>
+              <w:b/>
+              <w:bCs/>
+              <w:sz w:val="32"/>
+              <w:szCs w:val="32"/>
+            </w:rPr>
+            <w:fldChar w:fldCharType="separate"/>
+          </w:r>
+          <w:r>
+            <w:rPr>
+              <w:b/>
+              <w:bCs/>
+              <w:sz w:val="32"/>
+              <w:szCs w:val="32"/>
+            </w:rPr>
+            <w:t>4</w:t>
+          </w:r>
+          <w:r>
+            <w:rPr>
+              <w:b/>
+              <w:bCs/>
+              <w:sz w:val="32"/>
+              <w:szCs w:val="32"/>
+            </w:rPr>
+            <w:fldChar w:fldCharType="end"/>
+          </w:r>
+          <w:r>
+            <w:rPr>
+              <w:b/>
+              <w:bCs/>
+              <w:sz w:val="32"/>
+              <w:szCs w:val="32"/>
+            </w:rPr>
+            <w:fldChar w:fldCharType="end"/>
+          </w:r>
+        </w:p>
+        <w:p>
+          <w:pPr>
+            <w:pStyle w:val="7"/>
+            <w:tabs>
+              <w:tab w:val="right" w:leader="dot" w:pos="8306"/>
+            </w:tabs>
+            <w:spacing w:line="360" w:lineRule="auto"/>
+            <w:rPr>
+              <w:b/>
+              <w:bCs/>
+              <w:sz w:val="32"/>
+              <w:szCs w:val="32"/>
+            </w:rPr>
+          </w:pPr>
+          <w:r>
+            <w:rPr>
+              <w:b/>
+              <w:bCs/>
+              <w:sz w:val="32"/>
+              <w:szCs w:val="32"/>
+            </w:rPr>
+            <w:fldChar w:fldCharType="begin"/>
+          </w:r>
+          <w:r>
+            <w:rPr>
+              <w:b/>
+              <w:bCs/>
+              <w:sz w:val="32"/>
+              <w:szCs w:val="32"/>
+            </w:rPr>
+            <w:instrText xml:space="preserve"> HYPERLINK \l _Toc15958 </w:instrText>
+          </w:r>
+          <w:r>
+            <w:rPr>
+              <w:b/>
+              <w:bCs/>
+              <w:sz w:val="32"/>
+              <w:szCs w:val="32"/>
+            </w:rPr>
+            <w:fldChar w:fldCharType="separate"/>
+          </w:r>
+          <w:r>
+            <w:rPr>
+              <w:rFonts w:hint="default" w:ascii="Times New Roman" w:hAnsi="Times New Roman" w:cs="Times New Roman"/>
+              <w:b/>
+              <w:bCs/>
+              <w:sz w:val="32"/>
+              <w:szCs w:val="32"/>
+            </w:rPr>
+            <w:t>2. Nạp và kết quả</w:t>
+          </w:r>
+          <w:r>
+            <w:rPr>
+              <w:b/>
+              <w:bCs/>
+              <w:sz w:val="32"/>
+              <w:szCs w:val="32"/>
+            </w:rPr>
+            <w:tab/>
+          </w:r>
+          <w:r>
+            <w:rPr>
+              <w:b/>
+              <w:bCs/>
+              <w:sz w:val="32"/>
+              <w:szCs w:val="32"/>
+            </w:rPr>
+            <w:fldChar w:fldCharType="begin"/>
+          </w:r>
+          <w:r>
+            <w:rPr>
+              <w:b/>
+              <w:bCs/>
+              <w:sz w:val="32"/>
+              <w:szCs w:val="32"/>
+            </w:rPr>
+            <w:instrText xml:space="preserve"> PAGEREF _Toc15958 \h </w:instrText>
+          </w:r>
+          <w:r>
+            <w:rPr>
+              <w:b/>
+              <w:bCs/>
+              <w:sz w:val="32"/>
+              <w:szCs w:val="32"/>
+            </w:rPr>
+            <w:fldChar w:fldCharType="separate"/>
+          </w:r>
+          <w:r>
+            <w:rPr>
+              <w:b/>
+              <w:bCs/>
+              <w:sz w:val="32"/>
+              <w:szCs w:val="32"/>
+            </w:rPr>
+            <w:t>9</w:t>
+          </w:r>
+          <w:r>
+            <w:rPr>
+              <w:b/>
+              <w:bCs/>
+              <w:sz w:val="32"/>
+              <w:szCs w:val="32"/>
+            </w:rPr>
+            <w:fldChar w:fldCharType="end"/>
+          </w:r>
+          <w:r>
+            <w:rPr>
+              <w:b/>
+              <w:bCs/>
+              <w:sz w:val="32"/>
+              <w:szCs w:val="32"/>
+            </w:rPr>
+            <w:fldChar w:fldCharType="end"/>
+          </w:r>
+        </w:p>
+        <w:p>
+          <w:pPr>
+            <w:pStyle w:val="7"/>
+            <w:tabs>
+              <w:tab w:val="right" w:leader="dot" w:pos="8306"/>
+            </w:tabs>
+            <w:spacing w:line="360" w:lineRule="auto"/>
+            <w:rPr>
+              <w:b/>
+              <w:bCs/>
+              <w:sz w:val="32"/>
+              <w:szCs w:val="32"/>
+            </w:rPr>
+          </w:pPr>
+          <w:r>
+            <w:rPr>
+              <w:b/>
+              <w:bCs/>
+              <w:sz w:val="32"/>
+              <w:szCs w:val="32"/>
+            </w:rPr>
+            <w:fldChar w:fldCharType="begin"/>
+          </w:r>
+          <w:r>
+            <w:rPr>
+              <w:b/>
+              <w:bCs/>
+              <w:sz w:val="32"/>
+              <w:szCs w:val="32"/>
+            </w:rPr>
+            <w:instrText xml:space="preserve"> HYPERLINK \l _Toc10344 </w:instrText>
+          </w:r>
+          <w:r>
+            <w:rPr>
+              <w:b/>
+              <w:bCs/>
+              <w:sz w:val="32"/>
+              <w:szCs w:val="32"/>
+            </w:rPr>
+            <w:fldChar w:fldCharType="separate"/>
+          </w:r>
+          <w:r>
+            <w:rPr>
+              <w:rFonts w:hint="default" w:ascii="Times New Roman" w:hAnsi="Times New Roman" w:cs="Times New Roman"/>
+              <w:b/>
+              <w:bCs/>
+              <w:sz w:val="32"/>
+              <w:szCs w:val="32"/>
+              <w:lang w:val="en-US"/>
+            </w:rPr>
+            <w:t>3. Thay đổi thời gian tạo Request</w:t>
+          </w:r>
+          <w:r>
+            <w:rPr>
+              <w:b/>
+              <w:bCs/>
+              <w:sz w:val="32"/>
+              <w:szCs w:val="32"/>
+            </w:rPr>
+            <w:tab/>
+          </w:r>
+          <w:r>
+            <w:rPr>
+              <w:b/>
+              <w:bCs/>
+              <w:sz w:val="32"/>
+              <w:szCs w:val="32"/>
+            </w:rPr>
+            <w:fldChar w:fldCharType="begin"/>
+          </w:r>
+          <w:r>
+            <w:rPr>
+              <w:b/>
+              <w:bCs/>
+              <w:sz w:val="32"/>
+              <w:szCs w:val="32"/>
+            </w:rPr>
+            <w:instrText xml:space="preserve"> PAGEREF _Toc10344 \h </w:instrText>
+          </w:r>
+          <w:r>
+            <w:rPr>
+              <w:b/>
+              <w:bCs/>
+              <w:sz w:val="32"/>
+              <w:szCs w:val="32"/>
+            </w:rPr>
+            <w:fldChar w:fldCharType="separate"/>
+          </w:r>
+          <w:r>
+            <w:rPr>
+              <w:b/>
+              <w:bCs/>
+              <w:sz w:val="32"/>
+              <w:szCs w:val="32"/>
+            </w:rPr>
+            <w:t>11</w:t>
+          </w:r>
+          <w:r>
+            <w:rPr>
+              <w:b/>
+              <w:bCs/>
+              <w:sz w:val="32"/>
+              <w:szCs w:val="32"/>
+            </w:rPr>
+            <w:fldChar w:fldCharType="end"/>
+          </w:r>
+          <w:r>
+            <w:rPr>
+              <w:b/>
+              <w:bCs/>
+              <w:sz w:val="32"/>
+              <w:szCs w:val="32"/>
+            </w:rPr>
+            <w:fldChar w:fldCharType="end"/>
+          </w:r>
+        </w:p>
+        <w:p>
+          <w:pPr>
+            <w:spacing w:line="360" w:lineRule="auto"/>
+            <w:rPr>
+              <w:b/>
+              <w:bCs/>
+              <w:sz w:val="32"/>
+              <w:szCs w:val="32"/>
+            </w:rPr>
+          </w:pPr>
+          <w:r>
+            <w:rPr>
+              <w:b/>
+              <w:bCs/>
+              <w:sz w:val="32"/>
+              <w:szCs w:val="32"/>
+            </w:rPr>
+            <w:fldChar w:fldCharType="end"/>
+          </w:r>
+        </w:p>
+      </w:sdtContent>
+    </w:sdt>
+    <w:p>
+      <w:pPr>
+        <w:spacing w:line="360" w:lineRule="auto"/>
+        <w:rPr>
+          <w:rFonts w:hint="default" w:ascii="Times New Roman" w:hAnsi="Times New Roman" w:eastAsia="SimSun" w:cs="Times New Roman"/>
+          <w:b/>
+          <w:bCs/>
+          <w:sz w:val="32"/>
+          <w:szCs w:val="32"/>
+        </w:rPr>
+      </w:pPr>
+      <w:r>
+        <w:rPr>
+          <w:rFonts w:hint="default" w:ascii="Times New Roman" w:hAnsi="Times New Roman" w:eastAsia="SimSun" w:cs="Times New Roman"/>
+          <w:b/>
+          <w:bCs/>
+          <w:sz w:val="32"/>
+          <w:szCs w:val="32"/>
+        </w:rPr>
+        <w:br w:type="page"/>
+      </w:r>
+      <w:bookmarkStart w:id="4" w:name="_GoBack"/>
+      <w:bookmarkEnd w:id="4"/>
     </w:p>
     <w:p>
       <w:pPr>
@@ -1323,52 +1802,915 @@
           <w:numId w:val="1"/>
         </w:numPr>
         <w:rPr>
-          <w:rFonts w:ascii="Times New Roman" w:hAnsi="Times New Roman" w:cs="Times New Roman"/>
+          <w:rFonts w:hint="default" w:ascii="Times New Roman" w:hAnsi="Times New Roman" w:cs="Times New Roman"/>
+          <w:lang w:val="en-US"/>
+        </w:rPr>
+      </w:pPr>
+      <w:bookmarkStart w:id="1" w:name="_Toc20242"/>
+      <w:r>
+        <w:rPr>
+          <w:rFonts w:hint="default" w:ascii="Times New Roman" w:hAnsi="Times New Roman" w:cs="Times New Roman"/>
           <w:sz w:val="50"/>
           <w:szCs w:val="50"/>
         </w:rPr>
-      </w:pPr>
-      <w:r>
-        <w:rPr>
-          <w:rFonts w:ascii="Times New Roman" w:hAnsi="Times New Roman" w:cs="Times New Roman"/>
-          <w:sz w:val="50"/>
-          <w:szCs w:val="50"/>
-        </w:rPr>
         <w:t>Thực hiện</w:t>
       </w:r>
-    </w:p>
-    <w:p>
-      <w:pPr>
-        <w:rPr>
-          <w:rFonts w:hint="default" w:ascii="Times New Roman" w:hAnsi="Times New Roman" w:eastAsia="SimSun" w:cs="Times New Roman"/>
-          <w:sz w:val="26"/>
-          <w:szCs w:val="26"/>
-        </w:rPr>
-      </w:pPr>
-      <w:r>
-        <w:rPr>
-          <w:rFonts w:hint="default" w:ascii="Times New Roman" w:hAnsi="Times New Roman" w:eastAsia="SimSun" w:cs="Times New Roman"/>
-          <w:sz w:val="26"/>
-          <w:szCs w:val="26"/>
-        </w:rPr>
-        <w:t>Tạo một Project ESP_IDF, sau đó code file main với nội dung như sau</w:t>
-      </w:r>
-    </w:p>
-    <w:p>
-      <w:pPr>
-        <w:rPr>
-          <w:rFonts w:ascii="SimSun" w:hAnsi="SimSun" w:eastAsia="SimSun" w:cs="SimSun"/>
-          <w:sz w:val="24"/>
-          <w:szCs w:val="24"/>
-        </w:rPr>
-      </w:pPr>
-    </w:p>
-    <w:p>
-      <w:r>
+      <w:bookmarkEnd w:id="1"/>
+    </w:p>
+    <w:p>
+      <w:pPr>
+        <w:rPr>
+          <w:rFonts w:hint="default" w:ascii="Times New Roman" w:hAnsi="Times New Roman" w:cs="Times New Roman"/>
+        </w:rPr>
+      </w:pPr>
+      <w:r>
+        <w:rPr>
+          <w:rFonts w:hint="default" w:ascii="Times New Roman" w:hAnsi="Times New Roman" w:cs="Times New Roman"/>
+        </w:rPr>
         <w:drawing>
           <wp:inline distT="0" distB="0" distL="114300" distR="114300">
-            <wp:extent cx="3672840" cy="4511040"/>
+            <wp:extent cx="5273040" cy="7040880"/>
             <wp:effectExtent l="0" t="0" r="0" b="0"/>
+            <wp:docPr id="4" name="Picture 3"/>
+            <wp:cNvGraphicFramePr>
+              <a:graphicFrameLocks xmlns:a="http://schemas.openxmlformats.org/drawingml/2006/main" noChangeAspect="1"/>
+            </wp:cNvGraphicFramePr>
+            <a:graphic xmlns:a="http://schemas.openxmlformats.org/drawingml/2006/main">
+              <a:graphicData uri="http://schemas.openxmlformats.org/drawingml/2006/picture">
+                <pic:pic xmlns:pic="http://schemas.openxmlformats.org/drawingml/2006/picture">
+                  <pic:nvPicPr>
+                    <pic:cNvPr id="4" name="Picture 3"/>
+                    <pic:cNvPicPr>
+                      <a:picLocks noChangeAspect="1"/>
+                    </pic:cNvPicPr>
+                  </pic:nvPicPr>
+                  <pic:blipFill>
+                    <a:blip r:embed="rId5"/>
+                    <a:stretch>
+                      <a:fillRect/>
+                    </a:stretch>
+                  </pic:blipFill>
+                  <pic:spPr>
+                    <a:xfrm>
+                      <a:off x="0" y="0"/>
+                      <a:ext cx="5273040" cy="7040880"/>
+                    </a:xfrm>
+                    <a:prstGeom prst="rect">
+                      <a:avLst/>
+                    </a:prstGeom>
+                    <a:noFill/>
+                    <a:ln>
+                      <a:noFill/>
+                    </a:ln>
+                  </pic:spPr>
+                </pic:pic>
+              </a:graphicData>
+            </a:graphic>
+          </wp:inline>
+        </w:drawing>
+      </w:r>
+    </w:p>
+    <w:p>
+      <w:pPr>
+        <w:rPr>
+          <w:rFonts w:hint="default" w:ascii="Times New Roman" w:hAnsi="Times New Roman" w:cs="Times New Roman"/>
+        </w:rPr>
+      </w:pPr>
+    </w:p>
+    <w:p>
+      <w:pPr>
+        <w:rPr>
+          <w:rFonts w:hint="default" w:ascii="Times New Roman" w:hAnsi="Times New Roman" w:cs="Times New Roman"/>
+          <w:lang w:val="en-US"/>
+        </w:rPr>
+      </w:pPr>
+    </w:p>
+    <w:p>
+      <w:pPr>
+        <w:rPr>
+          <w:rFonts w:hint="default" w:ascii="Times New Roman" w:hAnsi="Times New Roman" w:cs="Times New Roman"/>
+          <w:lang w:val="en-US"/>
+        </w:rPr>
+      </w:pPr>
+    </w:p>
+    <w:p>
+      <w:pPr>
+        <w:spacing w:line="360" w:lineRule="auto"/>
+        <w:rPr>
+          <w:rFonts w:hint="default" w:ascii="Times New Roman" w:hAnsi="Times New Roman" w:cs="Times New Roman"/>
+          <w:lang w:val="en-US"/>
+        </w:rPr>
+      </w:pPr>
+      <w:r>
+        <w:rPr>
+          <w:rFonts w:hint="default" w:ascii="Times New Roman" w:hAnsi="Times New Roman" w:cs="Times New Roman"/>
+          <w:lang w:val="en-US"/>
+        </w:rPr>
+        <w:t xml:space="preserve">Data gồm có </w:t>
+      </w:r>
+      <w:r>
+        <w:rPr>
+          <w:rFonts w:hint="default" w:ascii="Times New Roman" w:hAnsi="Times New Roman" w:cs="Times New Roman"/>
+          <w:b/>
+          <w:bCs/>
+          <w:lang w:val="en-US"/>
+        </w:rPr>
+        <w:t xml:space="preserve">ID </w:t>
+      </w:r>
+      <w:r>
+        <w:rPr>
+          <w:rFonts w:hint="default" w:ascii="Times New Roman" w:hAnsi="Times New Roman" w:cs="Times New Roman"/>
+          <w:lang w:val="en-US"/>
+        </w:rPr>
+        <w:t xml:space="preserve">và </w:t>
+      </w:r>
+      <w:r>
+        <w:rPr>
+          <w:rFonts w:hint="default" w:ascii="Times New Roman" w:hAnsi="Times New Roman" w:cs="Times New Roman"/>
+          <w:b/>
+          <w:bCs/>
+          <w:lang w:val="en-US"/>
+        </w:rPr>
+        <w:t xml:space="preserve">Flag </w:t>
+      </w:r>
+      <w:r>
+        <w:rPr>
+          <w:rFonts w:hint="default" w:ascii="Times New Roman" w:hAnsi="Times New Roman" w:cs="Times New Roman"/>
+          <w:lang w:val="en-US"/>
+        </w:rPr>
+        <w:t xml:space="preserve">với </w:t>
+      </w:r>
+      <w:r>
+        <w:rPr>
+          <w:rFonts w:hint="default" w:ascii="Times New Roman" w:hAnsi="Times New Roman" w:cs="Times New Roman"/>
+          <w:b/>
+          <w:bCs/>
+          <w:lang w:val="en-US"/>
+        </w:rPr>
+        <w:t xml:space="preserve">Flag </w:t>
+      </w:r>
+      <w:r>
+        <w:rPr>
+          <w:rFonts w:hint="default" w:ascii="Times New Roman" w:hAnsi="Times New Roman" w:cs="Times New Roman"/>
+          <w:lang w:val="en-US"/>
+        </w:rPr>
+        <w:t>sẽ kích hoạt hàm aProcess.</w:t>
+      </w:r>
+    </w:p>
+    <w:p>
+      <w:pPr>
+        <w:spacing w:line="360" w:lineRule="auto"/>
+        <w:rPr>
+          <w:rFonts w:hint="default" w:ascii="Times New Roman" w:hAnsi="Times New Roman" w:cs="Times New Roman"/>
+          <w:lang w:val="en-US"/>
+        </w:rPr>
+      </w:pPr>
+      <w:r>
+        <w:rPr>
+          <w:rFonts w:hint="default" w:ascii="Times New Roman" w:hAnsi="Times New Roman" w:cs="Times New Roman"/>
+          <w:lang w:val="en-US"/>
+        </w:rPr>
+        <w:t>Các chức năng:</w:t>
+      </w:r>
+    </w:p>
+    <w:p>
+      <w:pPr>
+        <w:numPr>
+          <w:ilvl w:val="0"/>
+          <w:numId w:val="2"/>
+        </w:numPr>
+        <w:spacing w:line="360" w:lineRule="auto"/>
+        <w:ind w:left="420" w:leftChars="0" w:hanging="420" w:firstLineChars="0"/>
+        <w:rPr>
+          <w:rFonts w:hint="default" w:ascii="Times New Roman" w:hAnsi="Times New Roman" w:cs="Times New Roman"/>
+          <w:lang w:val="en-US"/>
+        </w:rPr>
+      </w:pPr>
+      <w:r>
+        <w:rPr>
+          <w:rFonts w:hint="default" w:ascii="Times New Roman" w:hAnsi="Times New Roman" w:cs="Times New Roman"/>
+          <w:b/>
+          <w:bCs/>
+          <w:lang w:val="en-US"/>
+        </w:rPr>
+        <w:t>aReceptionTask</w:t>
+      </w:r>
+      <w:r>
+        <w:rPr>
+          <w:rFonts w:hint="default" w:ascii="Times New Roman" w:hAnsi="Times New Roman" w:cs="Times New Roman"/>
+          <w:lang w:val="en-US"/>
+        </w:rPr>
+        <w:t xml:space="preserve">(): sẽ tạo các </w:t>
+      </w:r>
+      <w:r>
+        <w:rPr>
+          <w:rFonts w:hint="default" w:ascii="Times New Roman" w:hAnsi="Times New Roman" w:cs="Times New Roman"/>
+          <w:b/>
+          <w:bCs/>
+          <w:lang w:val="en-US"/>
+        </w:rPr>
+        <w:t xml:space="preserve">Request </w:t>
+      </w:r>
+      <w:r>
+        <w:rPr>
+          <w:rFonts w:hint="default" w:ascii="Times New Roman" w:hAnsi="Times New Roman" w:cs="Times New Roman"/>
+          <w:lang w:val="en-US"/>
+        </w:rPr>
+        <w:t>sau mỗi 1 giây và thêm vào Queue</w:t>
+      </w:r>
+    </w:p>
+    <w:p>
+      <w:pPr>
+        <w:numPr>
+          <w:ilvl w:val="0"/>
+          <w:numId w:val="2"/>
+        </w:numPr>
+        <w:spacing w:line="360" w:lineRule="auto"/>
+        <w:ind w:left="420" w:leftChars="0" w:hanging="420" w:firstLineChars="0"/>
+        <w:rPr>
+          <w:rFonts w:hint="default" w:ascii="Times New Roman" w:hAnsi="Times New Roman" w:cs="Times New Roman"/>
+          <w:lang w:val="en-US"/>
+        </w:rPr>
+      </w:pPr>
+      <w:r>
+        <w:rPr>
+          <w:rFonts w:hint="default" w:ascii="Times New Roman" w:hAnsi="Times New Roman" w:cs="Times New Roman"/>
+          <w:b/>
+          <w:bCs/>
+          <w:lang w:val="en-US"/>
+        </w:rPr>
+        <w:t>aProcess</w:t>
+      </w:r>
+      <w:r>
+        <w:rPr>
+          <w:rFonts w:hint="default" w:ascii="Times New Roman" w:hAnsi="Times New Roman" w:cs="Times New Roman"/>
+          <w:lang w:val="en-US"/>
+        </w:rPr>
+        <w:t xml:space="preserve">(): Sẽ thực hiện khi có </w:t>
+      </w:r>
+      <w:r>
+        <w:rPr>
+          <w:rFonts w:hint="default" w:ascii="Times New Roman" w:hAnsi="Times New Roman" w:cs="Times New Roman"/>
+          <w:b/>
+          <w:bCs/>
+          <w:lang w:val="en-US"/>
+        </w:rPr>
+        <w:t xml:space="preserve">Flag </w:t>
+      </w:r>
+      <w:r>
+        <w:rPr>
+          <w:rFonts w:hint="default" w:ascii="Times New Roman" w:hAnsi="Times New Roman" w:cs="Times New Roman"/>
+          <w:lang w:val="en-US"/>
+        </w:rPr>
+        <w:t>= 1</w:t>
+      </w:r>
+    </w:p>
+    <w:p>
+      <w:pPr>
+        <w:numPr>
+          <w:ilvl w:val="0"/>
+          <w:numId w:val="2"/>
+        </w:numPr>
+        <w:spacing w:line="360" w:lineRule="auto"/>
+        <w:ind w:left="420" w:leftChars="0" w:hanging="420" w:firstLineChars="0"/>
+        <w:rPr>
+          <w:rFonts w:hint="default" w:ascii="Times New Roman" w:hAnsi="Times New Roman" w:cs="Times New Roman"/>
+          <w:lang w:val="en-US"/>
+        </w:rPr>
+      </w:pPr>
+      <w:r>
+        <w:rPr>
+          <w:rFonts w:hint="default" w:ascii="Times New Roman" w:hAnsi="Times New Roman" w:cs="Times New Roman"/>
+          <w:b/>
+          <w:bCs/>
+          <w:lang w:val="en-US"/>
+        </w:rPr>
+        <w:t>aOtherProcess</w:t>
+      </w:r>
+      <w:r>
+        <w:rPr>
+          <w:rFonts w:hint="default" w:ascii="Times New Roman" w:hAnsi="Times New Roman" w:cs="Times New Roman"/>
+          <w:lang w:val="en-US"/>
+        </w:rPr>
+        <w:t xml:space="preserve">(): thực hiện khi </w:t>
+      </w:r>
+      <w:r>
+        <w:rPr>
+          <w:rFonts w:hint="default" w:ascii="Times New Roman" w:hAnsi="Times New Roman" w:cs="Times New Roman"/>
+          <w:b/>
+          <w:bCs/>
+          <w:lang w:val="en-US"/>
+        </w:rPr>
+        <w:t xml:space="preserve">Flag </w:t>
+      </w:r>
+      <w:r>
+        <w:rPr>
+          <w:rFonts w:hint="default" w:ascii="Times New Roman" w:hAnsi="Times New Roman" w:cs="Times New Roman"/>
+          <w:lang w:val="en-US"/>
+        </w:rPr>
+        <w:t>= 0</w:t>
+      </w:r>
+    </w:p>
+    <w:p>
+      <w:pPr>
+        <w:numPr>
+          <w:numId w:val="0"/>
+        </w:numPr>
+        <w:spacing w:line="360" w:lineRule="auto"/>
+        <w:rPr>
+          <w:rFonts w:hint="default" w:ascii="Times New Roman" w:hAnsi="Times New Roman" w:cs="Times New Roman"/>
+          <w:lang w:val="en-US"/>
+        </w:rPr>
+      </w:pPr>
+    </w:p>
+    <w:p>
+      <w:pPr>
+        <w:numPr>
+          <w:numId w:val="0"/>
+        </w:numPr>
+        <w:spacing w:line="360" w:lineRule="auto"/>
+        <w:rPr>
+          <w:rFonts w:hint="default" w:ascii="Times New Roman" w:hAnsi="Times New Roman" w:cs="Times New Roman"/>
+          <w:lang w:val="en-US"/>
+        </w:rPr>
+      </w:pPr>
+      <w:r>
+        <w:rPr>
+          <w:rFonts w:hint="default" w:ascii="Times New Roman" w:hAnsi="Times New Roman" w:cs="Times New Roman"/>
+          <w:lang w:val="en-US"/>
+        </w:rPr>
+        <w:t xml:space="preserve">Ý tưởng: </w:t>
+      </w:r>
+      <w:r>
+        <w:rPr>
+          <w:rFonts w:hint="default" w:ascii="Times New Roman" w:hAnsi="Times New Roman" w:cs="Times New Roman"/>
+          <w:b/>
+          <w:bCs/>
+          <w:lang w:val="en-US"/>
+        </w:rPr>
+        <w:t xml:space="preserve">Flag </w:t>
+      </w:r>
+      <w:r>
+        <w:rPr>
+          <w:rFonts w:hint="default" w:ascii="Times New Roman" w:hAnsi="Times New Roman" w:cs="Times New Roman"/>
+          <w:lang w:val="en-US"/>
+        </w:rPr>
+        <w:t>đóng vai trò là báo tín hiệu nguy hiểm, cần hàm xử lý đặc biệt (là aProcess). Nếu ko có nguy hiểm tho hệ thống hoạt động bình thường ( là hàm aOtherProcess )</w:t>
+      </w:r>
+    </w:p>
+    <w:p>
+      <w:pPr>
+        <w:numPr>
+          <w:numId w:val="0"/>
+        </w:numPr>
+        <w:spacing w:line="360" w:lineRule="auto"/>
+        <w:rPr>
+          <w:rFonts w:hint="default" w:ascii="Times New Roman" w:hAnsi="Times New Roman" w:cs="Times New Roman"/>
+          <w:lang w:val="en-US"/>
+        </w:rPr>
+      </w:pPr>
+    </w:p>
+    <w:p>
+      <w:pPr>
+        <w:spacing w:line="360" w:lineRule="auto"/>
+        <w:rPr>
+          <w:rFonts w:hint="default" w:ascii="Times New Roman" w:hAnsi="Times New Roman" w:cs="Times New Roman"/>
+          <w:lang w:val="en-US"/>
+        </w:rPr>
+      </w:pPr>
+      <w:r>
+        <w:rPr>
+          <w:rFonts w:hint="default" w:ascii="Times New Roman" w:hAnsi="Times New Roman" w:cs="Times New Roman"/>
+          <w:lang w:val="en-US"/>
+        </w:rPr>
+        <w:t xml:space="preserve">Hàm </w:t>
+      </w:r>
+      <w:r>
+        <w:rPr>
+          <w:rFonts w:hint="default" w:ascii="Times New Roman" w:hAnsi="Times New Roman" w:cs="Times New Roman"/>
+          <w:b/>
+          <w:bCs/>
+          <w:lang w:val="en-US"/>
+        </w:rPr>
+        <w:t xml:space="preserve">aReceptionTask </w:t>
+      </w:r>
+      <w:r>
+        <w:rPr>
+          <w:rFonts w:hint="default" w:ascii="Times New Roman" w:hAnsi="Times New Roman" w:cs="Times New Roman"/>
+          <w:lang w:val="en-US"/>
+        </w:rPr>
+        <w:t xml:space="preserve">thêm các </w:t>
+      </w:r>
+      <w:r>
+        <w:rPr>
+          <w:rFonts w:hint="default" w:ascii="Times New Roman" w:hAnsi="Times New Roman" w:cs="Times New Roman"/>
+          <w:b/>
+          <w:bCs/>
+          <w:lang w:val="en-US"/>
+        </w:rPr>
+        <w:t xml:space="preserve">Request </w:t>
+      </w:r>
+      <w:r>
+        <w:rPr>
+          <w:rFonts w:hint="default" w:ascii="Times New Roman" w:hAnsi="Times New Roman" w:cs="Times New Roman"/>
+          <w:lang w:val="en-US"/>
+        </w:rPr>
+        <w:t xml:space="preserve">vào Queue mới điều kiện </w:t>
+      </w:r>
+      <w:r>
+        <w:rPr>
+          <w:rFonts w:hint="default" w:ascii="Times New Roman" w:hAnsi="Times New Roman" w:cs="Times New Roman"/>
+          <w:b/>
+          <w:bCs/>
+          <w:lang w:val="en-US"/>
+        </w:rPr>
+        <w:t xml:space="preserve">ID </w:t>
+      </w:r>
+      <w:r>
+        <w:rPr>
+          <w:rFonts w:hint="default" w:ascii="Times New Roman" w:hAnsi="Times New Roman" w:cs="Times New Roman"/>
+          <w:lang w:val="en-US"/>
+        </w:rPr>
+        <w:t xml:space="preserve">chia hết cho 3 tho bật 1 </w:t>
+      </w:r>
+      <w:r>
+        <w:rPr>
+          <w:rFonts w:hint="default" w:ascii="Times New Roman" w:hAnsi="Times New Roman" w:cs="Times New Roman"/>
+          <w:b/>
+          <w:bCs/>
+          <w:lang w:val="en-US"/>
+        </w:rPr>
+        <w:t>flag</w:t>
+      </w:r>
+    </w:p>
+    <w:p>
+      <w:pPr>
+        <w:spacing w:line="360" w:lineRule="auto"/>
+        <w:rPr>
+          <w:rFonts w:hint="default" w:ascii="Times New Roman" w:hAnsi="Times New Roman" w:cs="Times New Roman"/>
+          <w:lang w:val="en-US"/>
+        </w:rPr>
+      </w:pPr>
+      <w:r>
+        <w:rPr>
+          <w:rFonts w:hint="default" w:ascii="Times New Roman" w:hAnsi="Times New Roman" w:cs="Times New Roman"/>
+          <w:lang w:val="en-US"/>
+        </w:rPr>
+        <w:t xml:space="preserve">Khi </w:t>
+      </w:r>
+      <w:r>
+        <w:rPr>
+          <w:rFonts w:hint="default" w:ascii="Times New Roman" w:hAnsi="Times New Roman" w:cs="Times New Roman"/>
+          <w:b/>
+          <w:bCs/>
+          <w:lang w:val="en-US"/>
+        </w:rPr>
+        <w:t xml:space="preserve">ID </w:t>
+      </w:r>
+      <w:r>
+        <w:rPr>
+          <w:rFonts w:hint="default" w:ascii="Times New Roman" w:hAnsi="Times New Roman" w:cs="Times New Roman"/>
+          <w:lang w:val="en-US"/>
+        </w:rPr>
+        <w:t xml:space="preserve">chia hết cho 5 tho thêm request vào phía trước </w:t>
+      </w:r>
+      <w:r>
+        <w:rPr>
+          <w:rFonts w:hint="default" w:ascii="Times New Roman" w:hAnsi="Times New Roman" w:cs="Times New Roman"/>
+          <w:b/>
+          <w:bCs/>
+          <w:lang w:val="en-US"/>
+        </w:rPr>
+        <w:t>Queue</w:t>
+      </w:r>
+      <w:r>
+        <w:rPr>
+          <w:rFonts w:hint="default" w:ascii="Times New Roman" w:hAnsi="Times New Roman" w:cs="Times New Roman"/>
+          <w:lang w:val="en-US"/>
+        </w:rPr>
+        <w:t>, còn không tho thêm vào sau như bình thường.</w:t>
+      </w:r>
+    </w:p>
+    <w:p>
+      <w:pPr>
+        <w:spacing w:line="360" w:lineRule="auto"/>
+        <w:rPr>
+          <w:rFonts w:hint="default" w:ascii="Times New Roman" w:hAnsi="Times New Roman" w:cs="Times New Roman"/>
+          <w:lang w:val="en-US"/>
+        </w:rPr>
+      </w:pPr>
+    </w:p>
+    <w:p>
+      <w:pPr>
+        <w:rPr>
+          <w:rFonts w:hint="default" w:ascii="Times New Roman" w:hAnsi="Times New Roman" w:cs="Times New Roman"/>
+          <w:lang w:val="en-US"/>
+        </w:rPr>
+      </w:pPr>
+      <w:r>
+        <w:rPr>
+          <w:rFonts w:hint="default" w:ascii="Times New Roman" w:hAnsi="Times New Roman" w:cs="Times New Roman"/>
+          <w:lang w:val="en-US"/>
+        </w:rPr>
+        <w:t xml:space="preserve">Hàm </w:t>
+      </w:r>
+      <w:r>
+        <w:rPr>
+          <w:rFonts w:hint="default" w:ascii="Times New Roman" w:hAnsi="Times New Roman" w:cs="Times New Roman"/>
+          <w:b/>
+          <w:bCs/>
+          <w:lang w:val="en-US"/>
+        </w:rPr>
+        <w:t>aProcess</w:t>
+      </w:r>
+      <w:r>
+        <w:rPr>
+          <w:rFonts w:hint="default" w:ascii="Times New Roman" w:hAnsi="Times New Roman" w:cs="Times New Roman"/>
+          <w:lang w:val="en-US"/>
+        </w:rPr>
+        <w:t xml:space="preserve">() sẽ kiểm tra liệu item kế trong </w:t>
+      </w:r>
+      <w:r>
+        <w:rPr>
+          <w:rFonts w:hint="default" w:ascii="Times New Roman" w:hAnsi="Times New Roman" w:cs="Times New Roman"/>
+          <w:b/>
+          <w:bCs/>
+          <w:lang w:val="en-US"/>
+        </w:rPr>
+        <w:t xml:space="preserve">Queue </w:t>
+      </w:r>
+      <w:r>
+        <w:rPr>
+          <w:rFonts w:hint="default" w:ascii="Times New Roman" w:hAnsi="Times New Roman" w:cs="Times New Roman"/>
+          <w:lang w:val="en-US"/>
+        </w:rPr>
+        <w:t xml:space="preserve">có phải là </w:t>
+      </w:r>
+      <w:r>
+        <w:rPr>
+          <w:rFonts w:hint="default" w:ascii="Times New Roman" w:hAnsi="Times New Roman" w:cs="Times New Roman"/>
+          <w:b/>
+          <w:bCs/>
+          <w:lang w:val="en-US"/>
+        </w:rPr>
+        <w:t xml:space="preserve">Flag </w:t>
+      </w:r>
+      <w:r>
+        <w:rPr>
+          <w:rFonts w:hint="default" w:ascii="Times New Roman" w:hAnsi="Times New Roman" w:cs="Times New Roman"/>
+          <w:lang w:val="en-US"/>
+        </w:rPr>
+        <w:t xml:space="preserve">= 1 không. NẾu có thì </w:t>
+      </w:r>
+      <w:r>
+        <w:rPr>
+          <w:rFonts w:hint="default" w:ascii="Times New Roman" w:hAnsi="Times New Roman" w:cs="Times New Roman"/>
+          <w:b/>
+          <w:bCs/>
+          <w:lang w:val="en-US"/>
+        </w:rPr>
+        <w:t xml:space="preserve">aProcess </w:t>
+      </w:r>
+      <w:r>
+        <w:rPr>
+          <w:rFonts w:hint="default" w:ascii="Times New Roman" w:hAnsi="Times New Roman" w:cs="Times New Roman"/>
+          <w:lang w:val="en-US"/>
+        </w:rPr>
+        <w:t xml:space="preserve">xử lý, còn không thì </w:t>
+      </w:r>
+      <w:r>
+        <w:rPr>
+          <w:rFonts w:hint="default" w:ascii="Times New Roman" w:hAnsi="Times New Roman" w:cs="Times New Roman"/>
+          <w:b/>
+          <w:bCs/>
+          <w:lang w:val="en-US"/>
+        </w:rPr>
+        <w:t xml:space="preserve">aOtherProcess </w:t>
+      </w:r>
+      <w:r>
+        <w:rPr>
+          <w:rFonts w:hint="default" w:ascii="Times New Roman" w:hAnsi="Times New Roman" w:cs="Times New Roman"/>
+          <w:lang w:val="en-US"/>
+        </w:rPr>
+        <w:t>sẽ tiếp nhận xử lý</w:t>
+      </w:r>
+    </w:p>
+    <w:p>
+      <w:pPr>
+        <w:numPr>
+          <w:numId w:val="0"/>
+        </w:numPr>
+        <w:spacing w:line="360" w:lineRule="auto"/>
+        <w:rPr>
+          <w:rFonts w:hint="default" w:ascii="Times New Roman" w:hAnsi="Times New Roman" w:cs="Times New Roman"/>
+          <w:lang w:val="en-US"/>
+        </w:rPr>
+      </w:pPr>
+    </w:p>
+    <w:p>
+      <w:pPr>
+        <w:numPr>
+          <w:numId w:val="0"/>
+        </w:numPr>
+        <w:rPr>
+          <w:rFonts w:hint="default" w:ascii="Times New Roman" w:hAnsi="Times New Roman" w:cs="Times New Roman"/>
+          <w:lang w:val="en-US"/>
+        </w:rPr>
+      </w:pPr>
+    </w:p>
+    <w:p>
+      <w:pPr>
+        <w:numPr>
+          <w:numId w:val="0"/>
+        </w:numPr>
+        <w:rPr>
+          <w:rFonts w:hint="default" w:ascii="Times New Roman" w:hAnsi="Times New Roman" w:cs="Times New Roman"/>
+          <w:lang w:val="en-US"/>
+        </w:rPr>
+      </w:pPr>
+    </w:p>
+    <w:p>
+      <w:pPr>
+        <w:rPr>
+          <w:rFonts w:hint="default" w:ascii="Times New Roman" w:hAnsi="Times New Roman" w:cs="Times New Roman"/>
+        </w:rPr>
+      </w:pPr>
+      <w:r>
+        <w:rPr>
+          <w:rFonts w:hint="default" w:ascii="Times New Roman" w:hAnsi="Times New Roman" w:cs="Times New Roman"/>
+        </w:rPr>
+        <w:drawing>
+          <wp:inline distT="0" distB="0" distL="114300" distR="114300">
+            <wp:extent cx="5269865" cy="5015865"/>
+            <wp:effectExtent l="0" t="0" r="3175" b="13335"/>
+            <wp:docPr id="5" name="Picture 4"/>
+            <wp:cNvGraphicFramePr>
+              <a:graphicFrameLocks xmlns:a="http://schemas.openxmlformats.org/drawingml/2006/main" noChangeAspect="1"/>
+            </wp:cNvGraphicFramePr>
+            <a:graphic xmlns:a="http://schemas.openxmlformats.org/drawingml/2006/main">
+              <a:graphicData uri="http://schemas.openxmlformats.org/drawingml/2006/picture">
+                <pic:pic xmlns:pic="http://schemas.openxmlformats.org/drawingml/2006/picture">
+                  <pic:nvPicPr>
+                    <pic:cNvPr id="5" name="Picture 4"/>
+                    <pic:cNvPicPr>
+                      <a:picLocks noChangeAspect="1"/>
+                    </pic:cNvPicPr>
+                  </pic:nvPicPr>
+                  <pic:blipFill>
+                    <a:blip r:embed="rId6"/>
+                    <a:stretch>
+                      <a:fillRect/>
+                    </a:stretch>
+                  </pic:blipFill>
+                  <pic:spPr>
+                    <a:xfrm>
+                      <a:off x="0" y="0"/>
+                      <a:ext cx="5269865" cy="5015865"/>
+                    </a:xfrm>
+                    <a:prstGeom prst="rect">
+                      <a:avLst/>
+                    </a:prstGeom>
+                    <a:noFill/>
+                    <a:ln>
+                      <a:noFill/>
+                    </a:ln>
+                  </pic:spPr>
+                </pic:pic>
+              </a:graphicData>
+            </a:graphic>
+          </wp:inline>
+        </w:drawing>
+      </w:r>
+    </w:p>
+    <w:p>
+      <w:pPr>
+        <w:rPr>
+          <w:rFonts w:hint="default" w:ascii="Times New Roman" w:hAnsi="Times New Roman" w:cs="Times New Roman"/>
+        </w:rPr>
+      </w:pPr>
+    </w:p>
+    <w:p>
+      <w:pPr>
+        <w:rPr>
+          <w:rFonts w:hint="default" w:ascii="Times New Roman" w:hAnsi="Times New Roman" w:cs="Times New Roman"/>
+        </w:rPr>
+      </w:pPr>
+      <w:r>
+        <w:rPr>
+          <w:rFonts w:hint="default" w:ascii="Times New Roman" w:hAnsi="Times New Roman" w:cs="Times New Roman"/>
+        </w:rPr>
+        <w:drawing>
+          <wp:inline distT="0" distB="0" distL="114300" distR="114300">
+            <wp:extent cx="5270500" cy="7405370"/>
+            <wp:effectExtent l="0" t="0" r="2540" b="1270"/>
+            <wp:docPr id="6" name="Picture 5"/>
+            <wp:cNvGraphicFramePr>
+              <a:graphicFrameLocks xmlns:a="http://schemas.openxmlformats.org/drawingml/2006/main" noChangeAspect="1"/>
+            </wp:cNvGraphicFramePr>
+            <a:graphic xmlns:a="http://schemas.openxmlformats.org/drawingml/2006/main">
+              <a:graphicData uri="http://schemas.openxmlformats.org/drawingml/2006/picture">
+                <pic:pic xmlns:pic="http://schemas.openxmlformats.org/drawingml/2006/picture">
+                  <pic:nvPicPr>
+                    <pic:cNvPr id="6" name="Picture 5"/>
+                    <pic:cNvPicPr>
+                      <a:picLocks noChangeAspect="1"/>
+                    </pic:cNvPicPr>
+                  </pic:nvPicPr>
+                  <pic:blipFill>
+                    <a:blip r:embed="rId7"/>
+                    <a:stretch>
+                      <a:fillRect/>
+                    </a:stretch>
+                  </pic:blipFill>
+                  <pic:spPr>
+                    <a:xfrm>
+                      <a:off x="0" y="0"/>
+                      <a:ext cx="5270500" cy="7405370"/>
+                    </a:xfrm>
+                    <a:prstGeom prst="rect">
+                      <a:avLst/>
+                    </a:prstGeom>
+                    <a:noFill/>
+                    <a:ln>
+                      <a:noFill/>
+                    </a:ln>
+                  </pic:spPr>
+                </pic:pic>
+              </a:graphicData>
+            </a:graphic>
+          </wp:inline>
+        </w:drawing>
+      </w:r>
+    </w:p>
+    <w:p>
+      <w:pPr>
+        <w:rPr>
+          <w:rFonts w:hint="default" w:ascii="Times New Roman" w:hAnsi="Times New Roman" w:cs="Times New Roman"/>
+        </w:rPr>
+      </w:pPr>
+    </w:p>
+    <w:p>
+      <w:pPr>
+        <w:rPr>
+          <w:rFonts w:hint="default" w:ascii="Times New Roman" w:hAnsi="Times New Roman" w:cs="Times New Roman"/>
+          <w:lang w:val="en-US"/>
+        </w:rPr>
+      </w:pPr>
+    </w:p>
+    <w:p>
+      <w:pPr>
+        <w:rPr>
+          <w:rFonts w:hint="default" w:ascii="Times New Roman" w:hAnsi="Times New Roman" w:cs="Times New Roman"/>
+        </w:rPr>
+      </w:pPr>
+      <w:r>
+        <w:rPr>
+          <w:rFonts w:hint="default" w:ascii="Times New Roman" w:hAnsi="Times New Roman" w:cs="Times New Roman"/>
+        </w:rPr>
+        <w:drawing>
+          <wp:inline distT="0" distB="0" distL="114300" distR="114300">
+            <wp:extent cx="5267960" cy="3869690"/>
+            <wp:effectExtent l="0" t="0" r="5080" b="1270"/>
+            <wp:docPr id="7" name="Picture 6"/>
+            <wp:cNvGraphicFramePr>
+              <a:graphicFrameLocks xmlns:a="http://schemas.openxmlformats.org/drawingml/2006/main" noChangeAspect="1"/>
+            </wp:cNvGraphicFramePr>
+            <a:graphic xmlns:a="http://schemas.openxmlformats.org/drawingml/2006/main">
+              <a:graphicData uri="http://schemas.openxmlformats.org/drawingml/2006/picture">
+                <pic:pic xmlns:pic="http://schemas.openxmlformats.org/drawingml/2006/picture">
+                  <pic:nvPicPr>
+                    <pic:cNvPr id="7" name="Picture 6"/>
+                    <pic:cNvPicPr>
+                      <a:picLocks noChangeAspect="1"/>
+                    </pic:cNvPicPr>
+                  </pic:nvPicPr>
+                  <pic:blipFill>
+                    <a:blip r:embed="rId8"/>
+                    <a:stretch>
+                      <a:fillRect/>
+                    </a:stretch>
+                  </pic:blipFill>
+                  <pic:spPr>
+                    <a:xfrm>
+                      <a:off x="0" y="0"/>
+                      <a:ext cx="5267960" cy="3869690"/>
+                    </a:xfrm>
+                    <a:prstGeom prst="rect">
+                      <a:avLst/>
+                    </a:prstGeom>
+                    <a:noFill/>
+                    <a:ln>
+                      <a:noFill/>
+                    </a:ln>
+                  </pic:spPr>
+                </pic:pic>
+              </a:graphicData>
+            </a:graphic>
+          </wp:inline>
+        </w:drawing>
+      </w:r>
+    </w:p>
+    <w:p>
+      <w:pPr>
+        <w:rPr>
+          <w:rFonts w:hint="default" w:ascii="Times New Roman" w:hAnsi="Times New Roman" w:cs="Times New Roman"/>
+        </w:rPr>
+      </w:pPr>
+    </w:p>
+    <w:p>
+      <w:pPr>
+        <w:rPr>
+          <w:rFonts w:hint="default" w:ascii="Times New Roman" w:hAnsi="Times New Roman" w:cs="Times New Roman"/>
+        </w:rPr>
+      </w:pPr>
+      <w:r>
+        <w:rPr>
+          <w:rFonts w:hint="default" w:ascii="Times New Roman" w:hAnsi="Times New Roman" w:cs="Times New Roman"/>
+        </w:rPr>
+        <w:drawing>
+          <wp:inline distT="0" distB="0" distL="114300" distR="114300">
+            <wp:extent cx="5267960" cy="4514215"/>
+            <wp:effectExtent l="0" t="0" r="5080" b="12065"/>
+            <wp:docPr id="8" name="Picture 7"/>
+            <wp:cNvGraphicFramePr>
+              <a:graphicFrameLocks xmlns:a="http://schemas.openxmlformats.org/drawingml/2006/main" noChangeAspect="1"/>
+            </wp:cNvGraphicFramePr>
+            <a:graphic xmlns:a="http://schemas.openxmlformats.org/drawingml/2006/main">
+              <a:graphicData uri="http://schemas.openxmlformats.org/drawingml/2006/picture">
+                <pic:pic xmlns:pic="http://schemas.openxmlformats.org/drawingml/2006/picture">
+                  <pic:nvPicPr>
+                    <pic:cNvPr id="8" name="Picture 7"/>
+                    <pic:cNvPicPr>
+                      <a:picLocks noChangeAspect="1"/>
+                    </pic:cNvPicPr>
+                  </pic:nvPicPr>
+                  <pic:blipFill>
+                    <a:blip r:embed="rId9"/>
+                    <a:stretch>
+                      <a:fillRect/>
+                    </a:stretch>
+                  </pic:blipFill>
+                  <pic:spPr>
+                    <a:xfrm>
+                      <a:off x="0" y="0"/>
+                      <a:ext cx="5267960" cy="4514215"/>
+                    </a:xfrm>
+                    <a:prstGeom prst="rect">
+                      <a:avLst/>
+                    </a:prstGeom>
+                    <a:noFill/>
+                    <a:ln>
+                      <a:noFill/>
+                    </a:ln>
+                  </pic:spPr>
+                </pic:pic>
+              </a:graphicData>
+            </a:graphic>
+          </wp:inline>
+        </w:drawing>
+      </w:r>
+    </w:p>
+    <w:p>
+      <w:pPr>
+        <w:rPr>
+          <w:rFonts w:hint="default" w:ascii="Times New Roman" w:hAnsi="Times New Roman" w:cs="Times New Roman"/>
+        </w:rPr>
+      </w:pPr>
+    </w:p>
+    <w:p>
+      <w:pPr>
+        <w:pStyle w:val="2"/>
+        <w:numPr>
+          <w:ilvl w:val="0"/>
+          <w:numId w:val="1"/>
+        </w:numPr>
+        <w:rPr>
+          <w:rFonts w:hint="default" w:ascii="Times New Roman" w:hAnsi="Times New Roman" w:cs="Times New Roman"/>
+        </w:rPr>
+      </w:pPr>
+      <w:bookmarkStart w:id="2" w:name="_Toc15958"/>
+      <w:r>
+        <w:rPr>
+          <w:rFonts w:hint="default" w:ascii="Times New Roman" w:hAnsi="Times New Roman" w:cs="Times New Roman"/>
+        </w:rPr>
+        <w:t>Nạp và kết quả</w:t>
+      </w:r>
+      <w:bookmarkEnd w:id="2"/>
+    </w:p>
+    <w:p>
+      <w:pPr>
+        <w:rPr>
+          <w:rFonts w:hint="default" w:ascii="Times New Roman" w:hAnsi="Times New Roman" w:cs="Times New Roman"/>
+        </w:rPr>
+      </w:pPr>
+      <w:r>
+        <w:rPr>
+          <w:rFonts w:hint="default" w:ascii="Times New Roman" w:hAnsi="Times New Roman" w:cs="Times New Roman"/>
+        </w:rPr>
+        <w:drawing>
+          <wp:inline distT="0" distB="0" distL="114300" distR="114300">
+            <wp:extent cx="4495800" cy="6591935"/>
+            <wp:effectExtent l="0" t="0" r="0" b="6985"/>
             <wp:docPr id="2" name="Picture 1"/>
             <wp:cNvGraphicFramePr>
               <a:graphicFrameLocks xmlns:a="http://schemas.openxmlformats.org/drawingml/2006/main" noChangeAspect="1"/>
@@ -1383,7 +2725,7 @@
                     </pic:cNvPicPr>
                   </pic:nvPicPr>
                   <pic:blipFill>
-                    <a:blip r:embed="rId5"/>
+                    <a:blip r:embed="rId10"/>
                     <a:stretch>
                       <a:fillRect/>
                     </a:stretch>
@@ -1391,7 +2733,7 @@
                   <pic:spPr>
                     <a:xfrm>
                       <a:off x="0" y="0"/>
-                      <a:ext cx="3672840" cy="4511040"/>
+                      <a:ext cx="4495800" cy="6591935"/>
                     </a:xfrm>
                     <a:prstGeom prst="rect">
                       <a:avLst/>
@@ -1408,17 +2750,21 @@
         </w:drawing>
       </w:r>
     </w:p>
-    <w:p/>
-    <w:p/>
-    <w:p/>
-    <w:p/>
-    <w:p>
-      <w:r>
+    <w:p>
+      <w:pPr>
+        <w:rPr>
+          <w:rFonts w:hint="default" w:ascii="Times New Roman" w:hAnsi="Times New Roman" w:cs="Times New Roman"/>
+        </w:rPr>
+      </w:pPr>
+      <w:r>
+        <w:rPr>
+          <w:rFonts w:hint="default" w:ascii="Times New Roman" w:hAnsi="Times New Roman" w:cs="Times New Roman"/>
+        </w:rPr>
         <w:drawing>
           <wp:inline distT="0" distB="0" distL="114300" distR="114300">
-            <wp:extent cx="5268595" cy="6561455"/>
-            <wp:effectExtent l="0" t="0" r="4445" b="6985"/>
-            <wp:docPr id="7" name="Picture 6"/>
+            <wp:extent cx="3416935" cy="7077710"/>
+            <wp:effectExtent l="0" t="0" r="12065" b="8890"/>
+            <wp:docPr id="3" name="Picture 2"/>
             <wp:cNvGraphicFramePr>
               <a:graphicFrameLocks xmlns:a="http://schemas.openxmlformats.org/drawingml/2006/main" noChangeAspect="1"/>
             </wp:cNvGraphicFramePr>
@@ -1426,13 +2772,13 @@
               <a:graphicData uri="http://schemas.openxmlformats.org/drawingml/2006/picture">
                 <pic:pic xmlns:pic="http://schemas.openxmlformats.org/drawingml/2006/picture">
                   <pic:nvPicPr>
-                    <pic:cNvPr id="7" name="Picture 6"/>
+                    <pic:cNvPr id="3" name="Picture 2"/>
                     <pic:cNvPicPr>
                       <a:picLocks noChangeAspect="1"/>
                     </pic:cNvPicPr>
                   </pic:nvPicPr>
                   <pic:blipFill>
-                    <a:blip r:embed="rId6"/>
+                    <a:blip r:embed="rId11"/>
                     <a:stretch>
                       <a:fillRect/>
                     </a:stretch>
@@ -1440,7 +2786,7 @@
                   <pic:spPr>
                     <a:xfrm>
                       <a:off x="0" y="0"/>
-                      <a:ext cx="5268595" cy="6561455"/>
+                      <a:ext cx="3416935" cy="7077710"/>
                     </a:xfrm>
                     <a:prstGeom prst="rect">
                       <a:avLst/>
@@ -1457,14 +2803,299 @@
         </w:drawing>
       </w:r>
     </w:p>
-    <w:p/>
-    <w:p>
-      <w:r>
+    <w:p>
+      <w:pPr>
+        <w:rPr>
+          <w:rFonts w:hint="default" w:ascii="Times New Roman" w:hAnsi="Times New Roman" w:cs="Times New Roman"/>
+        </w:rPr>
+      </w:pPr>
+    </w:p>
+    <w:p>
+      <w:pPr>
+        <w:spacing w:line="360" w:lineRule="auto"/>
+        <w:rPr>
+          <w:rFonts w:hint="default" w:ascii="Times New Roman" w:hAnsi="Times New Roman" w:cs="Times New Roman"/>
+          <w:lang w:val="en-US"/>
+        </w:rPr>
+      </w:pPr>
+      <w:r>
+        <w:rPr>
+          <w:rFonts w:hint="default" w:ascii="Times New Roman" w:hAnsi="Times New Roman" w:cs="Times New Roman"/>
+          <w:lang w:val="en-US"/>
+        </w:rPr>
+        <w:t xml:space="preserve">Tại mỗi </w:t>
+      </w:r>
+      <w:r>
+        <w:rPr>
+          <w:rFonts w:hint="default" w:ascii="Times New Roman" w:hAnsi="Times New Roman" w:cs="Times New Roman"/>
+          <w:b/>
+          <w:bCs/>
+          <w:lang w:val="en-US"/>
+        </w:rPr>
+        <w:t xml:space="preserve">Data </w:t>
+      </w:r>
+      <w:r>
+        <w:rPr>
+          <w:rFonts w:hint="default" w:ascii="Times New Roman" w:hAnsi="Times New Roman" w:cs="Times New Roman"/>
+          <w:lang w:val="en-US"/>
+        </w:rPr>
+        <w:t xml:space="preserve">với </w:t>
+      </w:r>
+      <w:r>
+        <w:rPr>
+          <w:rFonts w:hint="default" w:ascii="Times New Roman" w:hAnsi="Times New Roman" w:cs="Times New Roman"/>
+          <w:b/>
+          <w:bCs/>
+          <w:lang w:val="en-US"/>
+        </w:rPr>
+        <w:t xml:space="preserve">ID </w:t>
+      </w:r>
+      <w:r>
+        <w:rPr>
+          <w:rFonts w:hint="default" w:ascii="Times New Roman" w:hAnsi="Times New Roman" w:cs="Times New Roman"/>
+          <w:lang w:val="en-US"/>
+        </w:rPr>
+        <w:t>chia hết cho 3 tho dc hàm aProcess xử lý</w:t>
+      </w:r>
+    </w:p>
+    <w:p>
+      <w:pPr>
+        <w:spacing w:line="360" w:lineRule="auto"/>
+        <w:rPr>
+          <w:rFonts w:hint="default" w:ascii="Times New Roman" w:hAnsi="Times New Roman" w:cs="Times New Roman"/>
+          <w:lang w:val="en-US"/>
+        </w:rPr>
+      </w:pPr>
+      <w:r>
+        <w:rPr>
+          <w:rFonts w:hint="default" w:ascii="Times New Roman" w:hAnsi="Times New Roman" w:cs="Times New Roman"/>
+          <w:lang w:val="en-US"/>
+        </w:rPr>
+        <w:t xml:space="preserve">Tại data với </w:t>
+      </w:r>
+      <w:r>
+        <w:rPr>
+          <w:rFonts w:hint="default" w:ascii="Times New Roman" w:hAnsi="Times New Roman" w:cs="Times New Roman"/>
+          <w:b/>
+          <w:bCs/>
+          <w:lang w:val="en-US"/>
+        </w:rPr>
+        <w:t xml:space="preserve">ID </w:t>
+      </w:r>
+      <w:r>
+        <w:rPr>
+          <w:rFonts w:hint="default" w:ascii="Times New Roman" w:hAnsi="Times New Roman" w:cs="Times New Roman"/>
+          <w:lang w:val="en-US"/>
+        </w:rPr>
+        <w:t xml:space="preserve">là 9 và 10 thì </w:t>
+      </w:r>
+      <w:r>
+        <w:rPr>
+          <w:rFonts w:hint="default" w:ascii="Times New Roman" w:hAnsi="Times New Roman" w:cs="Times New Roman"/>
+          <w:b/>
+          <w:bCs/>
+          <w:lang w:val="en-US"/>
+        </w:rPr>
+        <w:t xml:space="preserve">ID </w:t>
+      </w:r>
+      <w:r>
+        <w:rPr>
+          <w:rFonts w:hint="default" w:ascii="Times New Roman" w:hAnsi="Times New Roman" w:cs="Times New Roman"/>
+          <w:lang w:val="en-US"/>
+        </w:rPr>
+        <w:t xml:space="preserve">10 được đưa vào </w:t>
+      </w:r>
+      <w:r>
+        <w:rPr>
+          <w:rFonts w:hint="default" w:ascii="Times New Roman" w:hAnsi="Times New Roman" w:cs="Times New Roman"/>
+          <w:b/>
+          <w:bCs/>
+          <w:lang w:val="en-US"/>
+        </w:rPr>
+        <w:t xml:space="preserve">Front </w:t>
+      </w:r>
+      <w:r>
+        <w:rPr>
+          <w:rFonts w:hint="default" w:ascii="Times New Roman" w:hAnsi="Times New Roman" w:cs="Times New Roman"/>
+          <w:lang w:val="en-US"/>
+        </w:rPr>
+        <w:t xml:space="preserve">của </w:t>
+      </w:r>
+      <w:r>
+        <w:rPr>
+          <w:rFonts w:hint="default" w:ascii="Times New Roman" w:hAnsi="Times New Roman" w:cs="Times New Roman"/>
+          <w:b/>
+          <w:bCs/>
+          <w:lang w:val="en-US"/>
+        </w:rPr>
+        <w:t xml:space="preserve">Queue </w:t>
+      </w:r>
+      <w:r>
+        <w:rPr>
+          <w:rFonts w:hint="default" w:ascii="Times New Roman" w:hAnsi="Times New Roman" w:cs="Times New Roman"/>
+          <w:lang w:val="en-US"/>
+        </w:rPr>
+        <w:t>nên dc xử lý trước 9.</w:t>
+      </w:r>
+    </w:p>
+    <w:p>
+      <w:pPr>
+        <w:spacing w:line="360" w:lineRule="auto"/>
+        <w:rPr>
+          <w:rFonts w:hint="default" w:ascii="Times New Roman" w:hAnsi="Times New Roman" w:cs="Times New Roman"/>
+        </w:rPr>
+      </w:pPr>
+    </w:p>
+    <w:p>
+      <w:pPr>
+        <w:spacing w:line="360" w:lineRule="auto"/>
+        <w:rPr>
+          <w:rFonts w:hint="default" w:ascii="Times New Roman" w:hAnsi="Times New Roman" w:cs="Times New Roman"/>
+        </w:rPr>
+      </w:pPr>
+    </w:p>
+    <w:p>
+      <w:pPr>
+        <w:rPr>
+          <w:rFonts w:hint="default" w:ascii="Times New Roman" w:hAnsi="Times New Roman" w:cs="Times New Roman"/>
+        </w:rPr>
+      </w:pPr>
+    </w:p>
+    <w:p>
+      <w:pPr>
+        <w:rPr>
+          <w:rFonts w:hint="default" w:ascii="Times New Roman" w:hAnsi="Times New Roman" w:cs="Times New Roman"/>
+        </w:rPr>
+      </w:pPr>
+    </w:p>
+    <w:p>
+      <w:pPr>
+        <w:pStyle w:val="2"/>
+        <w:numPr>
+          <w:ilvl w:val="0"/>
+          <w:numId w:val="1"/>
+        </w:numPr>
+        <w:bidi w:val="0"/>
+        <w:ind w:left="0" w:leftChars="0" w:firstLine="0" w:firstLineChars="0"/>
+        <w:rPr>
+          <w:rFonts w:hint="default" w:ascii="Times New Roman" w:hAnsi="Times New Roman" w:cs="Times New Roman"/>
+          <w:lang w:val="en-US"/>
+        </w:rPr>
+      </w:pPr>
+      <w:bookmarkStart w:id="3" w:name="_Toc10344"/>
+      <w:r>
+        <w:rPr>
+          <w:rFonts w:hint="default" w:ascii="Times New Roman" w:hAnsi="Times New Roman" w:cs="Times New Roman"/>
+          <w:lang w:val="en-US"/>
+        </w:rPr>
+        <w:t>Thay đổi thời gian tạo Request</w:t>
+      </w:r>
+      <w:bookmarkEnd w:id="3"/>
+      <w:r>
+        <w:rPr>
+          <w:rFonts w:hint="default" w:ascii="Times New Roman" w:hAnsi="Times New Roman" w:cs="Times New Roman"/>
+          <w:lang w:val="en-US"/>
+        </w:rPr>
+        <w:t xml:space="preserve"> </w:t>
+      </w:r>
+    </w:p>
+    <w:p>
+      <w:pPr>
+        <w:spacing w:line="360" w:lineRule="auto"/>
+        <w:rPr>
+          <w:rFonts w:hint="default" w:ascii="Times New Roman" w:hAnsi="Times New Roman" w:cs="Times New Roman"/>
+          <w:lang w:val="en-US"/>
+        </w:rPr>
+      </w:pPr>
+      <w:r>
+        <w:rPr>
+          <w:rFonts w:hint="default" w:ascii="Times New Roman" w:hAnsi="Times New Roman" w:cs="Times New Roman"/>
+          <w:lang w:val="en-US"/>
+        </w:rPr>
+        <w:t xml:space="preserve">Tiếp theo, ta giảm thời gian tạo </w:t>
+      </w:r>
+      <w:r>
+        <w:rPr>
+          <w:rFonts w:hint="default" w:ascii="Times New Roman" w:hAnsi="Times New Roman" w:cs="Times New Roman"/>
+          <w:b/>
+          <w:bCs/>
+          <w:lang w:val="en-US"/>
+        </w:rPr>
+        <w:t xml:space="preserve">Request </w:t>
+      </w:r>
+      <w:r>
+        <w:rPr>
+          <w:rFonts w:hint="default" w:ascii="Times New Roman" w:hAnsi="Times New Roman" w:cs="Times New Roman"/>
+          <w:lang w:val="en-US"/>
+        </w:rPr>
+        <w:t xml:space="preserve">xuống và giảm độ dài hàng xuống 3 thì tại thời điểm </w:t>
+      </w:r>
+      <w:r>
+        <w:rPr>
+          <w:rFonts w:hint="default" w:ascii="Times New Roman" w:hAnsi="Times New Roman" w:cs="Times New Roman"/>
+          <w:b/>
+          <w:bCs/>
+          <w:lang w:val="en-US"/>
+        </w:rPr>
+        <w:t xml:space="preserve">Request </w:t>
+      </w:r>
+      <w:r>
+        <w:rPr>
+          <w:rFonts w:hint="default" w:ascii="Times New Roman" w:hAnsi="Times New Roman" w:cs="Times New Roman"/>
+          <w:lang w:val="en-US"/>
+        </w:rPr>
+        <w:t xml:space="preserve">có </w:t>
+      </w:r>
+      <w:r>
+        <w:rPr>
+          <w:rFonts w:hint="default" w:ascii="Times New Roman" w:hAnsi="Times New Roman" w:cs="Times New Roman"/>
+          <w:b/>
+          <w:bCs/>
+          <w:lang w:val="en-US"/>
+        </w:rPr>
+        <w:t xml:space="preserve">ID </w:t>
+      </w:r>
+      <w:r>
+        <w:rPr>
+          <w:rFonts w:hint="default" w:ascii="Times New Roman" w:hAnsi="Times New Roman" w:cs="Times New Roman"/>
+          <w:lang w:val="en-US"/>
+        </w:rPr>
+        <w:t xml:space="preserve">= 13 hàng chờ trả vể trạng thái </w:t>
+      </w:r>
+      <w:r>
+        <w:rPr>
+          <w:rFonts w:hint="default" w:ascii="Times New Roman" w:hAnsi="Times New Roman"/>
+          <w:b/>
+          <w:bCs/>
+          <w:lang w:val="en-US"/>
+        </w:rPr>
+        <w:t>errQUEUE_FULL</w:t>
+      </w:r>
+    </w:p>
+    <w:p>
+      <w:pPr>
+        <w:rPr>
+          <w:rFonts w:hint="default" w:ascii="Times New Roman" w:hAnsi="Times New Roman" w:cs="Times New Roman"/>
+          <w:lang w:val="en-US"/>
+        </w:rPr>
+      </w:pPr>
+    </w:p>
+    <w:p>
+      <w:pPr>
+        <w:rPr>
+          <w:rFonts w:hint="default" w:ascii="Times New Roman" w:hAnsi="Times New Roman" w:cs="Times New Roman"/>
+          <w:lang w:val="en-US"/>
+        </w:rPr>
+      </w:pPr>
+      <w:r>
+        <w:rPr>
+          <w:rFonts w:hint="default" w:ascii="Times New Roman" w:hAnsi="Times New Roman" w:cs="Times New Roman"/>
+        </w:rPr>
         <w:drawing>
           <wp:inline distT="0" distB="0" distL="114300" distR="114300">
-            <wp:extent cx="4563110" cy="6669405"/>
-            <wp:effectExtent l="0" t="0" r="8890" b="5715"/>
-            <wp:docPr id="8" name="Picture 7"/>
+            <wp:extent cx="5273040" cy="3093720"/>
+            <wp:effectExtent l="0" t="0" r="0" b="0"/>
+            <wp:docPr id="14" name="Picture 13"/>
             <wp:cNvGraphicFramePr>
               <a:graphicFrameLocks xmlns:a="http://schemas.openxmlformats.org/drawingml/2006/main" noChangeAspect="1"/>
             </wp:cNvGraphicFramePr>
@@ -1472,13 +3103,13 @@
               <a:graphicData uri="http://schemas.openxmlformats.org/drawingml/2006/picture">
                 <pic:pic xmlns:pic="http://schemas.openxmlformats.org/drawingml/2006/picture">
                   <pic:nvPicPr>
-                    <pic:cNvPr id="8" name="Picture 7"/>
+                    <pic:cNvPr id="14" name="Picture 13"/>
                     <pic:cNvPicPr>
                       <a:picLocks noChangeAspect="1"/>
                     </pic:cNvPicPr>
                   </pic:nvPicPr>
                   <pic:blipFill>
-                    <a:blip r:embed="rId7"/>
+                    <a:blip r:embed="rId12"/>
                     <a:stretch>
                       <a:fillRect/>
                     </a:stretch>
@@ -1486,7 +3117,7 @@
                   <pic:spPr>
                     <a:xfrm>
                       <a:off x="0" y="0"/>
-                      <a:ext cx="4563110" cy="6669405"/>
+                      <a:ext cx="5273040" cy="3093720"/>
                     </a:xfrm>
                     <a:prstGeom prst="rect">
                       <a:avLst/>
@@ -1505,257 +3136,26 @@
     </w:p>
     <w:p>
       <w:pPr>
-        <w:jc w:val="left"/>
-        <w:rPr>
-          <w:rFonts w:hint="default" w:ascii="Times New Roman" w:hAnsi="Times New Roman" w:cs="Times New Roman"/>
-          <w:sz w:val="26"/>
-          <w:szCs w:val="26"/>
-        </w:rPr>
-      </w:pPr>
-    </w:p>
-    <w:p>
-      <w:pPr>
-        <w:spacing w:line="360" w:lineRule="auto"/>
-        <w:jc w:val="left"/>
-        <w:rPr>
-          <w:rFonts w:hint="default" w:ascii="Times New Roman" w:hAnsi="Times New Roman" w:cs="Times New Roman"/>
-          <w:sz w:val="26"/>
-          <w:szCs w:val="26"/>
-          <w:lang w:val="en-US"/>
-        </w:rPr>
-      </w:pPr>
-      <w:r>
-        <w:rPr>
-          <w:rFonts w:hint="default" w:ascii="Times New Roman" w:hAnsi="Times New Roman" w:cs="Times New Roman"/>
-          <w:sz w:val="26"/>
-          <w:szCs w:val="26"/>
-          <w:lang w:val="en-US"/>
-        </w:rPr>
-        <w:t>Giải thích:</w:t>
-      </w:r>
-    </w:p>
-    <w:p>
-      <w:pPr>
-        <w:numPr>
-          <w:ilvl w:val="0"/>
-          <w:numId w:val="2"/>
-        </w:numPr>
-        <w:spacing w:line="360" w:lineRule="auto"/>
-        <w:ind w:left="420" w:leftChars="0" w:hanging="420" w:firstLineChars="0"/>
-        <w:jc w:val="left"/>
-        <w:rPr>
-          <w:rFonts w:hint="default" w:ascii="Times New Roman" w:hAnsi="Times New Roman" w:eastAsia="SimSun" w:cs="Times New Roman"/>
-          <w:sz w:val="26"/>
-          <w:szCs w:val="26"/>
-        </w:rPr>
-      </w:pPr>
-      <w:r>
-        <w:rPr>
-          <w:rFonts w:hint="default" w:ascii="Times New Roman" w:hAnsi="Times New Roman" w:eastAsia="SimSun" w:cs="Times New Roman"/>
-          <w:sz w:val="26"/>
-          <w:szCs w:val="26"/>
-        </w:rPr>
-        <w:t xml:space="preserve">Hàm callback được sử dụng chung của 2 </w:t>
-      </w:r>
-      <w:r>
-        <w:rPr>
-          <w:rFonts w:hint="default" w:ascii="Times New Roman" w:hAnsi="Times New Roman" w:eastAsia="SimSun" w:cs="Times New Roman"/>
-          <w:sz w:val="26"/>
-          <w:szCs w:val="26"/>
-          <w:lang w:val="en-US"/>
-        </w:rPr>
-        <w:t xml:space="preserve">timer </w:t>
-      </w:r>
-      <w:r>
-        <w:rPr>
-          <w:rFonts w:hint="default" w:ascii="Times New Roman" w:hAnsi="Times New Roman" w:eastAsia="SimSun" w:cs="Times New Roman"/>
-          <w:sz w:val="26"/>
-          <w:szCs w:val="26"/>
-        </w:rPr>
-        <w:t>hàm void</w:t>
-      </w:r>
-      <w:r>
-        <w:rPr>
-          <w:rFonts w:hint="default" w:ascii="Times New Roman" w:hAnsi="Times New Roman" w:eastAsia="SimSun" w:cs="Times New Roman"/>
-          <w:sz w:val="26"/>
-          <w:szCs w:val="26"/>
-          <w:lang w:val="en-US"/>
-        </w:rPr>
-        <w:t xml:space="preserve"> </w:t>
-      </w:r>
-      <w:r>
-        <w:rPr>
-          <w:rFonts w:hint="default" w:ascii="Times New Roman" w:hAnsi="Times New Roman" w:eastAsia="SimSun" w:cs="Times New Roman"/>
-          <w:sz w:val="26"/>
-          <w:szCs w:val="26"/>
-        </w:rPr>
-        <w:t xml:space="preserve">periodic_timer_callback </w:t>
-      </w:r>
-    </w:p>
-    <w:p>
-      <w:pPr>
-        <w:numPr>
-          <w:ilvl w:val="0"/>
-          <w:numId w:val="2"/>
-        </w:numPr>
-        <w:spacing w:line="360" w:lineRule="auto"/>
-        <w:ind w:left="420" w:leftChars="0" w:hanging="420" w:firstLineChars="0"/>
-        <w:jc w:val="left"/>
-        <w:rPr>
-          <w:rFonts w:hint="default" w:ascii="Times New Roman" w:hAnsi="Times New Roman" w:eastAsia="SimSun" w:cs="Times New Roman"/>
-          <w:sz w:val="26"/>
-          <w:szCs w:val="26"/>
-        </w:rPr>
-      </w:pPr>
-      <w:r>
-        <w:rPr>
-          <w:rFonts w:hint="default" w:ascii="Times New Roman" w:hAnsi="Times New Roman" w:eastAsia="SimSun" w:cs="Times New Roman"/>
-          <w:sz w:val="26"/>
-          <w:szCs w:val="26"/>
-        </w:rPr>
-        <w:t xml:space="preserve">Hàm sẽ xét tên của timer gọi nó và thực hiện tác vụ tương ứng </w:t>
-      </w:r>
-    </w:p>
-    <w:p>
-      <w:pPr>
-        <w:numPr>
-          <w:ilvl w:val="0"/>
-          <w:numId w:val="2"/>
-        </w:numPr>
-        <w:spacing w:line="360" w:lineRule="auto"/>
-        <w:ind w:left="420" w:leftChars="0" w:hanging="420" w:firstLineChars="0"/>
-        <w:jc w:val="left"/>
-        <w:rPr>
-          <w:rFonts w:hint="default" w:ascii="Times New Roman" w:hAnsi="Times New Roman" w:cs="Times New Roman"/>
-          <w:sz w:val="26"/>
-          <w:szCs w:val="26"/>
-          <w:lang w:val="en-US"/>
-        </w:rPr>
-      </w:pPr>
-      <w:r>
-        <w:rPr>
-          <w:rFonts w:hint="default" w:ascii="Times New Roman" w:hAnsi="Times New Roman" w:eastAsia="SimSun" w:cs="Times New Roman"/>
-          <w:sz w:val="26"/>
-          <w:szCs w:val="26"/>
-        </w:rPr>
-        <w:t xml:space="preserve">2 timer ở đây là </w:t>
-      </w:r>
-      <w:r>
-        <w:rPr>
-          <w:rFonts w:hint="default" w:ascii="Times New Roman" w:hAnsi="Times New Roman" w:eastAsia="SimSun" w:cs="Times New Roman"/>
-          <w:sz w:val="26"/>
-          <w:szCs w:val="26"/>
-          <w:lang w:val="en-US"/>
-        </w:rPr>
-        <w:t>Timer</w:t>
-      </w:r>
-      <w:r>
-        <w:rPr>
-          <w:rFonts w:hint="default" w:ascii="Times New Roman" w:hAnsi="Times New Roman" w:eastAsia="SimSun" w:cs="Times New Roman"/>
-          <w:sz w:val="26"/>
-          <w:szCs w:val="26"/>
-        </w:rPr>
-        <w:t xml:space="preserve">1 và </w:t>
-      </w:r>
-      <w:r>
-        <w:rPr>
-          <w:rFonts w:hint="default" w:ascii="Times New Roman" w:hAnsi="Times New Roman" w:eastAsia="SimSun" w:cs="Times New Roman"/>
-          <w:sz w:val="26"/>
-          <w:szCs w:val="26"/>
-          <w:lang w:val="en-US"/>
-        </w:rPr>
-        <w:t xml:space="preserve">Timer </w:t>
-      </w:r>
-      <w:r>
-        <w:rPr>
-          <w:rFonts w:hint="default" w:ascii="Times New Roman" w:hAnsi="Times New Roman" w:eastAsia="SimSun" w:cs="Times New Roman"/>
-          <w:sz w:val="26"/>
-          <w:szCs w:val="26"/>
-        </w:rPr>
-        <w:t>2</w:t>
-      </w:r>
-    </w:p>
-    <w:p>
-      <w:pPr>
-        <w:pStyle w:val="2"/>
-        <w:numPr>
-          <w:ilvl w:val="0"/>
-          <w:numId w:val="1"/>
-        </w:numPr>
-        <w:rPr>
-          <w:rFonts w:ascii="Times New Roman" w:hAnsi="Times New Roman" w:cs="Times New Roman"/>
-          <w:sz w:val="50"/>
-          <w:szCs w:val="50"/>
-        </w:rPr>
-      </w:pPr>
-      <w:r>
-        <w:rPr>
-          <w:rFonts w:ascii="Times New Roman" w:hAnsi="Times New Roman" w:cs="Times New Roman"/>
-          <w:sz w:val="50"/>
-          <w:szCs w:val="50"/>
-        </w:rPr>
-        <w:t>Nạp và kết quả</w:t>
-      </w:r>
-    </w:p>
-    <w:p>
-      <w:pPr>
-        <w:rPr>
-          <w:rFonts w:hint="default" w:ascii="Times New Roman" w:hAnsi="Times New Roman" w:cs="Times New Roman"/>
-          <w:sz w:val="26"/>
-          <w:szCs w:val="26"/>
-        </w:rPr>
-      </w:pPr>
-    </w:p>
-    <w:p>
-      <w:pPr>
-        <w:numPr>
-          <w:ilvl w:val="0"/>
-          <w:numId w:val="3"/>
-        </w:numPr>
-        <w:ind w:left="420" w:leftChars="0" w:hanging="420" w:firstLineChars="0"/>
-        <w:rPr>
-          <w:rFonts w:hint="default" w:ascii="Times New Roman" w:hAnsi="Times New Roman" w:eastAsia="SimSun" w:cs="Times New Roman"/>
-          <w:sz w:val="26"/>
-          <w:szCs w:val="26"/>
-        </w:rPr>
-      </w:pPr>
-      <w:r>
-        <w:rPr>
-          <w:rFonts w:hint="default" w:ascii="Times New Roman" w:hAnsi="Times New Roman" w:eastAsia="SimSun" w:cs="Times New Roman"/>
-          <w:sz w:val="26"/>
-          <w:szCs w:val="26"/>
-        </w:rPr>
-        <w:t>Nạp vào esp, ta thấy kết quả hiện lên màn hình serial</w:t>
-      </w:r>
-    </w:p>
-    <w:p>
-      <w:pPr>
-        <w:rPr>
-          <w:rFonts w:hint="default" w:ascii="Times New Roman" w:hAnsi="Times New Roman" w:eastAsia="SimSun" w:cs="Times New Roman"/>
-          <w:sz w:val="26"/>
-          <w:szCs w:val="26"/>
-        </w:rPr>
-      </w:pPr>
-    </w:p>
-    <w:p>
-      <w:pPr>
-        <w:rPr>
-          <w:rFonts w:hint="default" w:ascii="Times New Roman" w:hAnsi="Times New Roman" w:cs="Times New Roman"/>
-          <w:sz w:val="26"/>
-          <w:szCs w:val="26"/>
-        </w:rPr>
-      </w:pPr>
-      <w:r>
-        <w:rPr>
-          <w:rFonts w:hint="default" w:ascii="Times New Roman" w:hAnsi="Times New Roman" w:cs="Times New Roman"/>
-          <w:sz w:val="26"/>
-          <w:szCs w:val="26"/>
+        <w:rPr>
+          <w:rFonts w:hint="default" w:ascii="Times New Roman" w:hAnsi="Times New Roman" w:cs="Times New Roman"/>
+        </w:rPr>
+      </w:pPr>
+    </w:p>
+    <w:p>
+      <w:pPr>
+        <w:rPr>
+          <w:rFonts w:hint="default" w:ascii="Times New Roman" w:hAnsi="Times New Roman" w:cs="Times New Roman"/>
+        </w:rPr>
+      </w:pPr>
+      <w:r>
+        <w:rPr>
+          <w:rFonts w:hint="default" w:ascii="Times New Roman" w:hAnsi="Times New Roman" w:cs="Times New Roman"/>
         </w:rPr>
         <w:drawing>
           <wp:inline distT="0" distB="0" distL="114300" distR="114300">
-            <wp:extent cx="5268595" cy="6263005"/>
-            <wp:effectExtent l="0" t="0" r="4445" b="635"/>
-            <wp:docPr id="9" name="Picture 8"/>
+            <wp:extent cx="5269865" cy="7058025"/>
+            <wp:effectExtent l="0" t="0" r="3175" b="13335"/>
+            <wp:docPr id="13" name="Picture 12"/>
             <wp:cNvGraphicFramePr>
               <a:graphicFrameLocks xmlns:a="http://schemas.openxmlformats.org/drawingml/2006/main" noChangeAspect="1"/>
             </wp:cNvGraphicFramePr>
@@ -1763,13 +3163,13 @@
               <a:graphicData uri="http://schemas.openxmlformats.org/drawingml/2006/picture">
                 <pic:pic xmlns:pic="http://schemas.openxmlformats.org/drawingml/2006/picture">
                   <pic:nvPicPr>
-                    <pic:cNvPr id="9" name="Picture 8"/>
+                    <pic:cNvPr id="13" name="Picture 12"/>
                     <pic:cNvPicPr>
                       <a:picLocks noChangeAspect="1"/>
                     </pic:cNvPicPr>
                   </pic:nvPicPr>
                   <pic:blipFill>
-                    <a:blip r:embed="rId8"/>
+                    <a:blip r:embed="rId13"/>
                     <a:stretch>
                       <a:fillRect/>
                     </a:stretch>
@@ -1777,7 +3177,7 @@
                   <pic:spPr>
                     <a:xfrm>
                       <a:off x="0" y="0"/>
-                      <a:ext cx="5268595" cy="6263005"/>
+                      <a:ext cx="5269865" cy="7058025"/>
                     </a:xfrm>
                     <a:prstGeom prst="rect">
                       <a:avLst/>
@@ -1798,61 +3198,45 @@
       <w:pPr>
         <w:rPr>
           <w:rFonts w:hint="default" w:ascii="Times New Roman" w:hAnsi="Times New Roman" w:cs="Times New Roman"/>
-          <w:sz w:val="26"/>
-          <w:szCs w:val="26"/>
-        </w:rPr>
-      </w:pPr>
-    </w:p>
-    <w:p>
-      <w:pPr>
-        <w:rPr>
-          <w:rFonts w:hint="default" w:ascii="Times New Roman" w:hAnsi="Times New Roman" w:cs="Times New Roman"/>
-          <w:sz w:val="26"/>
-          <w:szCs w:val="26"/>
-        </w:rPr>
-      </w:pPr>
-    </w:p>
-    <w:p>
-      <w:pPr>
-        <w:rPr>
-          <w:rFonts w:hint="default" w:ascii="Times New Roman" w:hAnsi="Times New Roman" w:cs="Times New Roman"/>
-          <w:sz w:val="26"/>
-          <w:szCs w:val="26"/>
-        </w:rPr>
-      </w:pPr>
-    </w:p>
-    <w:p>
-      <w:pPr>
-        <w:rPr>
-          <w:rFonts w:hint="default" w:ascii="Times New Roman" w:hAnsi="Times New Roman" w:cs="Times New Roman"/>
-          <w:sz w:val="26"/>
-          <w:szCs w:val="26"/>
-        </w:rPr>
-      </w:pPr>
-    </w:p>
-    <w:p>
-      <w:pPr>
-        <w:rPr>
-          <w:rFonts w:hint="default" w:ascii="Times New Roman" w:hAnsi="Times New Roman" w:cs="Times New Roman"/>
-          <w:sz w:val="26"/>
-          <w:szCs w:val="26"/>
-        </w:rPr>
-      </w:pPr>
-    </w:p>
-    <w:p>
-      <w:pPr>
-        <w:rPr>
-          <w:rFonts w:hint="default" w:ascii="Times New Roman" w:hAnsi="Times New Roman" w:cs="Times New Roman"/>
-          <w:sz w:val="26"/>
-          <w:szCs w:val="26"/>
-        </w:rPr>
-      </w:pPr>
-      <w:r>
+        </w:rPr>
+      </w:pPr>
+    </w:p>
+    <w:p>
+      <w:pPr>
+        <w:rPr>
+          <w:rFonts w:hint="default" w:ascii="Times New Roman" w:hAnsi="Times New Roman" w:cs="Times New Roman"/>
+        </w:rPr>
+      </w:pPr>
+    </w:p>
+    <w:p>
+      <w:pPr>
+        <w:rPr>
+          <w:rFonts w:hint="default" w:ascii="Times New Roman" w:hAnsi="Times New Roman" w:cs="Times New Roman"/>
+        </w:rPr>
+      </w:pPr>
+    </w:p>
+    <w:p>
+      <w:pPr>
+        <w:rPr>
+          <w:rFonts w:hint="default" w:ascii="Times New Roman" w:hAnsi="Times New Roman" w:cs="Times New Roman"/>
+        </w:rPr>
+      </w:pPr>
+    </w:p>
+    <w:p>
+      <w:pPr>
+        <w:rPr>
+          <w:rFonts w:hint="default" w:ascii="Times New Roman" w:hAnsi="Times New Roman" w:cs="Times New Roman"/>
+        </w:rPr>
+      </w:pPr>
+      <w:r>
+        <w:rPr>
+          <w:rFonts w:hint="default" w:ascii="Times New Roman" w:hAnsi="Times New Roman" w:cs="Times New Roman"/>
+        </w:rPr>
         <w:drawing>
           <wp:inline distT="0" distB="0" distL="114300" distR="114300">
-            <wp:extent cx="5271770" cy="4627880"/>
-            <wp:effectExtent l="0" t="0" r="1270" b="5080"/>
-            <wp:docPr id="10" name="Picture 9"/>
+            <wp:extent cx="3878580" cy="6751320"/>
+            <wp:effectExtent l="0" t="0" r="7620" b="0"/>
+            <wp:docPr id="12" name="Picture 11"/>
             <wp:cNvGraphicFramePr>
               <a:graphicFrameLocks xmlns:a="http://schemas.openxmlformats.org/drawingml/2006/main" noChangeAspect="1"/>
             </wp:cNvGraphicFramePr>
@@ -1860,13 +3244,13 @@
               <a:graphicData uri="http://schemas.openxmlformats.org/drawingml/2006/picture">
                 <pic:pic xmlns:pic="http://schemas.openxmlformats.org/drawingml/2006/picture">
                   <pic:nvPicPr>
-                    <pic:cNvPr id="10" name="Picture 9"/>
+                    <pic:cNvPr id="12" name="Picture 11"/>
                     <pic:cNvPicPr>
                       <a:picLocks noChangeAspect="1"/>
                     </pic:cNvPicPr>
                   </pic:nvPicPr>
                   <pic:blipFill>
-                    <a:blip r:embed="rId9"/>
+                    <a:blip r:embed="rId14"/>
                     <a:stretch>
                       <a:fillRect/>
                     </a:stretch>
@@ -1874,7 +3258,7 @@
                   <pic:spPr>
                     <a:xfrm>
                       <a:off x="0" y="0"/>
-                      <a:ext cx="5271770" cy="4627880"/>
+                      <a:ext cx="3878580" cy="6751320"/>
                     </a:xfrm>
                     <a:prstGeom prst="rect">
                       <a:avLst/>
@@ -1891,129 +3275,6 @@
         </w:drawing>
       </w:r>
     </w:p>
-    <w:p>
-      <w:pPr>
-        <w:rPr>
-          <w:rFonts w:hint="default" w:ascii="Times New Roman" w:hAnsi="Times New Roman" w:cs="Times New Roman"/>
-          <w:sz w:val="26"/>
-          <w:szCs w:val="26"/>
-        </w:rPr>
-      </w:pPr>
-    </w:p>
-    <w:p>
-      <w:pPr>
-        <w:rPr>
-          <w:rFonts w:hint="default" w:ascii="Times New Roman" w:hAnsi="Times New Roman" w:cs="Times New Roman"/>
-          <w:sz w:val="26"/>
-          <w:szCs w:val="26"/>
-        </w:rPr>
-      </w:pPr>
-    </w:p>
-    <w:p>
-      <w:pPr>
-        <w:numPr>
-          <w:ilvl w:val="0"/>
-          <w:numId w:val="4"/>
-        </w:numPr>
-        <w:ind w:left="420" w:leftChars="0" w:hanging="420" w:firstLineChars="0"/>
-        <w:rPr>
-          <w:rFonts w:hint="default" w:ascii="Times New Roman" w:hAnsi="Times New Roman" w:eastAsia="SimSun" w:cs="Times New Roman"/>
-          <w:sz w:val="26"/>
-          <w:szCs w:val="26"/>
-        </w:rPr>
-      </w:pPr>
-      <w:r>
-        <w:rPr>
-          <w:rFonts w:hint="default" w:ascii="Times New Roman" w:hAnsi="Times New Roman" w:eastAsia="SimSun" w:cs="Times New Roman"/>
-          <w:sz w:val="26"/>
-          <w:szCs w:val="26"/>
-        </w:rPr>
-        <w:t xml:space="preserve">Chuỗi </w:t>
-      </w:r>
-      <w:r>
-        <w:rPr>
-          <w:rFonts w:hint="default" w:ascii="Times New Roman" w:hAnsi="Times New Roman" w:eastAsia="SimSun" w:cs="Times New Roman"/>
-          <w:sz w:val="26"/>
-          <w:szCs w:val="26"/>
-          <w:lang w:val="en-US"/>
-        </w:rPr>
-        <w:t>“</w:t>
-      </w:r>
-      <w:r>
-        <w:rPr>
-          <w:rFonts w:hint="default" w:ascii="Times New Roman" w:hAnsi="Times New Roman" w:eastAsia="SimSun"/>
-          <w:sz w:val="26"/>
-          <w:szCs w:val="26"/>
-          <w:lang w:val="en-US"/>
-        </w:rPr>
-        <w:t xml:space="preserve">Timer 2 - Nhom 3 L01 - HCMUT K19 “ </w:t>
-      </w:r>
-      <w:r>
-        <w:rPr>
-          <w:rFonts w:hint="default" w:ascii="Times New Roman" w:hAnsi="Times New Roman" w:eastAsia="SimSun" w:cs="Times New Roman"/>
-          <w:sz w:val="26"/>
-          <w:szCs w:val="26"/>
-        </w:rPr>
-        <w:t xml:space="preserve">được in ra 3 giây sau mỗi lần và in ra 5 lần </w:t>
-      </w:r>
-    </w:p>
-    <w:p>
-      <w:pPr>
-        <w:rPr>
-          <w:rFonts w:hint="default" w:ascii="Times New Roman" w:hAnsi="Times New Roman" w:eastAsia="SimSun" w:cs="Times New Roman"/>
-          <w:sz w:val="26"/>
-          <w:szCs w:val="26"/>
-        </w:rPr>
-      </w:pPr>
-    </w:p>
-    <w:p>
-      <w:pPr>
-        <w:numPr>
-          <w:ilvl w:val="0"/>
-          <w:numId w:val="4"/>
-        </w:numPr>
-        <w:ind w:left="420" w:leftChars="0" w:hanging="420" w:firstLineChars="0"/>
-        <w:rPr>
-          <w:rFonts w:hint="default" w:ascii="Times New Roman" w:hAnsi="Times New Roman" w:cs="Times New Roman"/>
-          <w:sz w:val="26"/>
-          <w:szCs w:val="26"/>
-        </w:rPr>
-      </w:pPr>
-      <w:r>
-        <w:rPr>
-          <w:rFonts w:hint="default" w:ascii="Times New Roman" w:hAnsi="Times New Roman" w:eastAsia="SimSun" w:cs="Times New Roman"/>
-          <w:sz w:val="26"/>
-          <w:szCs w:val="26"/>
-        </w:rPr>
-        <w:t xml:space="preserve">Chuỗi </w:t>
-      </w:r>
-      <w:r>
-        <w:rPr>
-          <w:rFonts w:hint="default" w:ascii="Times New Roman" w:hAnsi="Times New Roman" w:eastAsia="SimSun" w:cs="Times New Roman"/>
-          <w:sz w:val="26"/>
-          <w:szCs w:val="26"/>
-          <w:lang w:val="en-US"/>
-        </w:rPr>
-        <w:t>“</w:t>
-      </w:r>
-      <w:r>
-        <w:rPr>
-          <w:rFonts w:hint="default" w:ascii="Times New Roman" w:hAnsi="Times New Roman" w:eastAsia="SimSun"/>
-          <w:sz w:val="26"/>
-          <w:szCs w:val="26"/>
-          <w:lang w:val="en-US"/>
-        </w:rPr>
-        <w:t>Timer 1 - Nhom 3 L01 - HCMUT K19 “</w:t>
-      </w:r>
-      <w:r>
-        <w:rPr>
-          <w:rFonts w:hint="default" w:ascii="Times New Roman" w:hAnsi="Times New Roman" w:eastAsia="SimSun" w:cs="Times New Roman"/>
-          <w:sz w:val="26"/>
-          <w:szCs w:val="26"/>
-        </w:rPr>
-        <w:t>được in ra 2 giây sau mỗi lần và in ra 10 lần</w:t>
-      </w:r>
-    </w:p>
     <w:sectPr>
       <w:pgSz w:w="11906" w:h="16838"/>
       <w:pgMar w:top="1440" w:right="1800" w:bottom="1440" w:left="1800" w:header="720" w:footer="720" w:gutter="0"/>
@@ -2027,9 +3288,9 @@
 <file path=word/numbering.xml><?xml version="1.0" encoding="utf-8"?>
 <w:numbering xmlns:wpc="http://schemas.microsoft.com/office/word/2010/wordprocessingCanvas" xmlns:mc="http://schemas.openxmlformats.org/markup-compatibility/2006" xmlns:o="urn:schemas-microsoft-com:office:office" xmlns:r="http://schemas.openxmlformats.org/officeDocument/2006/relationships" xmlns:m="http://schemas.openxmlformats.org/officeDocument/2006/math" xmlns:v="urn:schemas-microsoft-com:vml" xmlns:wp14="http://schemas.microsoft.com/office/word/2010/wordprocessingDrawing" xmlns:wp="http://schemas.openxmlformats.org/drawingml/2006/wordprocessingDrawing" xmlns:w10="urn:schemas-microsoft-com:office:word" xmlns:w="http://schemas.openxmlformats.org/wordprocessingml/2006/main" xmlns:w14="http://schemas.microsoft.com/office/word/2010/wordml" xmlns:wpg="http://schemas.microsoft.com/office/word/2010/wordprocessingGroup" xmlns:wpi="http://schemas.microsoft.com/office/word/2010/wordprocessingInk" xmlns:wne="http://schemas.microsoft.com/office/word/2006/wordml" xmlns:wps="http://schemas.microsoft.com/office/word/2010/wordprocessingShape" xmlns:wpsCustomData="http://www.wps.cn/officeDocument/2013/wpsCustomData" mc:Ignorable="w14 wp14">
   <w:abstractNum w:abstractNumId="0">
-    <w:nsid w:val="B0B9C2D2"/>
+    <w:nsid w:val="63DF7737"/>
     <w:multiLevelType w:val="singleLevel"/>
-    <w:tmpl w:val="B0B9C2D2"/>
+    <w:tmpl w:val="63DF7737"/>
     <w:lvl w:ilvl="0" w:tentative="0">
       <w:start w:val="1"/>
       <w:numFmt w:val="bullet"/>
@@ -2047,46 +3308,6 @@
     </w:lvl>
   </w:abstractNum>
   <w:abstractNum w:abstractNumId="1">
-    <w:nsid w:val="CD3634E7"/>
-    <w:multiLevelType w:val="singleLevel"/>
-    <w:tmpl w:val="CD3634E7"/>
-    <w:lvl w:ilvl="0" w:tentative="0">
-      <w:start w:val="1"/>
-      <w:numFmt w:val="bullet"/>
-      <w:lvlText w:val=""/>
-      <w:lvlJc w:val="left"/>
-      <w:pPr>
-        <w:tabs>
-          <w:tab w:val="left" w:pos="420"/>
-        </w:tabs>
-        <w:ind w:left="420" w:leftChars="0" w:hanging="420" w:firstLineChars="0"/>
-      </w:pPr>
-      <w:rPr>
-        <w:rFonts w:hint="default" w:ascii="Wingdings" w:hAnsi="Wingdings"/>
-      </w:rPr>
-    </w:lvl>
-  </w:abstractNum>
-  <w:abstractNum w:abstractNumId="2">
-    <w:nsid w:val="7B67D9C3"/>
-    <w:multiLevelType w:val="singleLevel"/>
-    <w:tmpl w:val="7B67D9C3"/>
-    <w:lvl w:ilvl="0" w:tentative="0">
-      <w:start w:val="1"/>
-      <w:numFmt w:val="bullet"/>
-      <w:lvlText w:val=""/>
-      <w:lvlJc w:val="left"/>
-      <w:pPr>
-        <w:tabs>
-          <w:tab w:val="left" w:pos="420"/>
-        </w:tabs>
-        <w:ind w:left="420" w:leftChars="0" w:hanging="420" w:firstLineChars="0"/>
-      </w:pPr>
-      <w:rPr>
-        <w:rFonts w:hint="default" w:ascii="Wingdings" w:hAnsi="Wingdings"/>
-      </w:rPr>
-    </w:lvl>
-  </w:abstractNum>
-  <w:abstractNum w:abstractNumId="3">
     <w:nsid w:val="7F401EC6"/>
     <w:multiLevelType w:val="singleLevel"/>
     <w:tmpl w:val="7F401EC6"/>
@@ -2099,16 +3320,10 @@
     </w:lvl>
   </w:abstractNum>
   <w:num w:numId="1">
-    <w:abstractNumId w:val="3"/>
+    <w:abstractNumId w:val="1"/>
   </w:num>
   <w:num w:numId="2">
     <w:abstractNumId w:val="0"/>
-  </w:num>
-  <w:num w:numId="3">
-    <w:abstractNumId w:val="1"/>
-  </w:num>
-  <w:num w:numId="4">
-    <w:abstractNumId w:val="2"/>
   </w:num>
 </w:numbering>
 </file>

</xml_diff>